<commit_message>
me quiero pegar un tiro
</commit_message>
<xml_diff>
--- a/Memoria.docx
+++ b/Memoria.docx
@@ -1070,12 +1070,35 @@
         <w:ind w:firstLine="360"/>
         <w:jc w:val="center"/>
       </w:pPr>
+      <w:r>
+        <w:t xml:space="preserve">Vista de la carta: </w:t>
+      </w:r>
       <w:hyperlink r:id="rId18" w:history="1">
         <w:r>
           <w:rPr>
             <w:rStyle w:val="Hipervnculo"/>
           </w:rPr>
           <w:t>http://localhost/restaurant/laravel/public/menu</w:t>
+        </w:r>
+      </w:hyperlink>
+      <w:r>
+        <w:t xml:space="preserve"> </w:t>
+      </w:r>
+    </w:p>
+    <w:p>
+      <w:pPr>
+        <w:ind w:firstLine="360"/>
+        <w:jc w:val="center"/>
+      </w:pPr>
+      <w:r>
+        <w:t xml:space="preserve">Vista del administrador: </w:t>
+      </w:r>
+      <w:hyperlink r:id="rId19" w:history="1">
+        <w:r>
+          <w:rPr>
+            <w:rStyle w:val="Hipervnculo"/>
+          </w:rPr>
+          <w:t>http://localhost/restaurant/laravel/public/login</w:t>
         </w:r>
       </w:hyperlink>
       <w:r>
@@ -1192,7 +1215,7 @@
                     <pic:cNvPicPr/>
                   </pic:nvPicPr>
                   <pic:blipFill>
-                    <a:blip r:embed="rId19"/>
+                    <a:blip r:embed="rId20"/>
                     <a:stretch>
                       <a:fillRect/>
                     </a:stretch>
@@ -1230,6 +1253,7 @@
         <w:ind w:firstLine="708"/>
       </w:pPr>
       <w:r>
+        <w:lastRenderedPageBreak/>
         <w:t>Dentro del archivo .env, cambiamos esta línea de código para asignar el nombre de la base de datos.</w:t>
       </w:r>
     </w:p>
@@ -1241,7 +1265,6 @@
         <w:rPr>
           <w:noProof/>
         </w:rPr>
-        <w:lastRenderedPageBreak/>
         <w:drawing>
           <wp:inline distT="0" distB="0" distL="0" distR="0" wp14:anchorId="632833E8" wp14:editId="185C2C3E">
             <wp:extent cx="2466667" cy="590476"/>
@@ -1258,7 +1281,7 @@
                     <pic:cNvPicPr/>
                   </pic:nvPicPr>
                   <pic:blipFill>
-                    <a:blip r:embed="rId20"/>
+                    <a:blip r:embed="rId21"/>
                     <a:stretch>
                       <a:fillRect/>
                     </a:stretch>
@@ -1312,7 +1335,7 @@
                     <pic:cNvPicPr/>
                   </pic:nvPicPr>
                   <pic:blipFill>
-                    <a:blip r:embed="rId21"/>
+                    <a:blip r:embed="rId22"/>
                     <a:stretch>
                       <a:fillRect/>
                     </a:stretch>
@@ -1395,7 +1418,7 @@
                     <pic:cNvPicPr/>
                   </pic:nvPicPr>
                   <pic:blipFill>
-                    <a:blip r:embed="rId22"/>
+                    <a:blip r:embed="rId23"/>
                     <a:stretch>
                       <a:fillRect/>
                     </a:stretch>
@@ -1459,6 +1482,7 @@
         <w:ind w:firstLine="708"/>
       </w:pPr>
       <w:r>
+        <w:lastRenderedPageBreak/>
         <w:t>Para crear el sistema de autenticación se han ejecutado los siguientes comandos en la PowerShell de Windows, en modo administrador:</w:t>
       </w:r>
     </w:p>
@@ -1467,7 +1491,6 @@
         <w:rPr>
           <w:noProof/>
         </w:rPr>
-        <w:lastRenderedPageBreak/>
         <w:drawing>
           <wp:inline distT="0" distB="0" distL="0" distR="0" wp14:anchorId="62105A6E" wp14:editId="07815E3C">
             <wp:extent cx="5400040" cy="2091690"/>
@@ -1481,48 +1504,6 @@
                 <pic:pic xmlns:pic="http://schemas.openxmlformats.org/drawingml/2006/picture">
                   <pic:nvPicPr>
                     <pic:cNvPr id="491993365" name=""/>
-                    <pic:cNvPicPr/>
-                  </pic:nvPicPr>
-                  <pic:blipFill>
-                    <a:blip r:embed="rId23"/>
-                    <a:stretch>
-                      <a:fillRect/>
-                    </a:stretch>
-                  </pic:blipFill>
-                  <pic:spPr>
-                    <a:xfrm>
-                      <a:off x="0" y="0"/>
-                      <a:ext cx="5400040" cy="2091690"/>
-                    </a:xfrm>
-                    <a:prstGeom prst="rect">
-                      <a:avLst/>
-                    </a:prstGeom>
-                  </pic:spPr>
-                </pic:pic>
-              </a:graphicData>
-            </a:graphic>
-          </wp:inline>
-        </w:drawing>
-      </w:r>
-    </w:p>
-    <w:p>
-      <w:r>
-        <w:rPr>
-          <w:noProof/>
-        </w:rPr>
-        <w:drawing>
-          <wp:inline distT="0" distB="0" distL="0" distR="0" wp14:anchorId="581AA625" wp14:editId="0B457815">
-            <wp:extent cx="5400040" cy="2091690"/>
-            <wp:effectExtent l="0" t="0" r="0" b="3810"/>
-            <wp:docPr id="666090068" name="Imagen 1"/>
-            <wp:cNvGraphicFramePr>
-              <a:graphicFrameLocks xmlns:a="http://schemas.openxmlformats.org/drawingml/2006/main" noChangeAspect="1"/>
-            </wp:cNvGraphicFramePr>
-            <a:graphic xmlns:a="http://schemas.openxmlformats.org/drawingml/2006/main">
-              <a:graphicData uri="http://schemas.openxmlformats.org/drawingml/2006/picture">
-                <pic:pic xmlns:pic="http://schemas.openxmlformats.org/drawingml/2006/picture">
-                  <pic:nvPicPr>
-                    <pic:cNvPr id="666090068" name=""/>
                     <pic:cNvPicPr/>
                   </pic:nvPicPr>
                   <pic:blipFill>
@@ -1553,6 +1534,48 @@
           <w:noProof/>
         </w:rPr>
         <w:drawing>
+          <wp:inline distT="0" distB="0" distL="0" distR="0" wp14:anchorId="581AA625" wp14:editId="0B457815">
+            <wp:extent cx="5400040" cy="2091690"/>
+            <wp:effectExtent l="0" t="0" r="0" b="3810"/>
+            <wp:docPr id="666090068" name="Imagen 1"/>
+            <wp:cNvGraphicFramePr>
+              <a:graphicFrameLocks xmlns:a="http://schemas.openxmlformats.org/drawingml/2006/main" noChangeAspect="1"/>
+            </wp:cNvGraphicFramePr>
+            <a:graphic xmlns:a="http://schemas.openxmlformats.org/drawingml/2006/main">
+              <a:graphicData uri="http://schemas.openxmlformats.org/drawingml/2006/picture">
+                <pic:pic xmlns:pic="http://schemas.openxmlformats.org/drawingml/2006/picture">
+                  <pic:nvPicPr>
+                    <pic:cNvPr id="666090068" name=""/>
+                    <pic:cNvPicPr/>
+                  </pic:nvPicPr>
+                  <pic:blipFill>
+                    <a:blip r:embed="rId25"/>
+                    <a:stretch>
+                      <a:fillRect/>
+                    </a:stretch>
+                  </pic:blipFill>
+                  <pic:spPr>
+                    <a:xfrm>
+                      <a:off x="0" y="0"/>
+                      <a:ext cx="5400040" cy="2091690"/>
+                    </a:xfrm>
+                    <a:prstGeom prst="rect">
+                      <a:avLst/>
+                    </a:prstGeom>
+                  </pic:spPr>
+                </pic:pic>
+              </a:graphicData>
+            </a:graphic>
+          </wp:inline>
+        </w:drawing>
+      </w:r>
+    </w:p>
+    <w:p>
+      <w:r>
+        <w:rPr>
+          <w:noProof/>
+        </w:rPr>
+        <w:drawing>
           <wp:inline distT="0" distB="0" distL="0" distR="0" wp14:anchorId="128A1268" wp14:editId="4CE6B44F">
             <wp:extent cx="5400040" cy="1440815"/>
             <wp:effectExtent l="0" t="0" r="0" b="6985"/>
@@ -1568,7 +1591,7 @@
                     <pic:cNvPicPr/>
                   </pic:nvPicPr>
                   <pic:blipFill>
-                    <a:blip r:embed="rId25"/>
+                    <a:blip r:embed="rId26"/>
                     <a:stretch>
                       <a:fillRect/>
                     </a:stretch>
@@ -1639,7 +1662,7 @@
                     <pic:cNvPicPr/>
                   </pic:nvPicPr>
                   <pic:blipFill>
-                    <a:blip r:embed="rId26"/>
+                    <a:blip r:embed="rId27"/>
                     <a:stretch>
                       <a:fillRect/>
                     </a:stretch>
@@ -1687,7 +1710,7 @@
                     <pic:cNvPicPr/>
                   </pic:nvPicPr>
                   <pic:blipFill>
-                    <a:blip r:embed="rId27"/>
+                    <a:blip r:embed="rId28"/>
                     <a:stretch>
                       <a:fillRect/>
                     </a:stretch>
@@ -1748,7 +1771,7 @@
                     <pic:cNvPicPr/>
                   </pic:nvPicPr>
                   <pic:blipFill>
-                    <a:blip r:embed="rId28"/>
+                    <a:blip r:embed="rId29"/>
                     <a:stretch>
                       <a:fillRect/>
                     </a:stretch>
@@ -1886,7 +1909,7 @@
                     <pic:cNvPicPr/>
                   </pic:nvPicPr>
                   <pic:blipFill>
-                    <a:blip r:embed="rId29"/>
+                    <a:blip r:embed="rId30"/>
                     <a:stretch>
                       <a:fillRect/>
                     </a:stretch>
@@ -1943,7 +1966,7 @@
                     <pic:cNvPicPr/>
                   </pic:nvPicPr>
                   <pic:blipFill>
-                    <a:blip r:embed="rId30"/>
+                    <a:blip r:embed="rId31"/>
                     <a:stretch>
                       <a:fillRect/>
                     </a:stretch>
@@ -2018,7 +2041,7 @@
                     <pic:cNvPicPr/>
                   </pic:nvPicPr>
                   <pic:blipFill>
-                    <a:blip r:embed="rId31"/>
+                    <a:blip r:embed="rId32"/>
                     <a:stretch>
                       <a:fillRect/>
                     </a:stretch>
@@ -2063,7 +2086,7 @@
                     <pic:cNvPicPr/>
                   </pic:nvPicPr>
                   <pic:blipFill>
-                    <a:blip r:embed="rId32"/>
+                    <a:blip r:embed="rId33"/>
                     <a:stretch>
                       <a:fillRect/>
                     </a:stretch>
@@ -2105,7 +2128,7 @@
                     <pic:cNvPicPr/>
                   </pic:nvPicPr>
                   <pic:blipFill>
-                    <a:blip r:embed="rId33"/>
+                    <a:blip r:embed="rId34"/>
                     <a:stretch>
                       <a:fillRect/>
                     </a:stretch>
@@ -2210,7 +2233,7 @@
                     <pic:cNvPicPr/>
                   </pic:nvPicPr>
                   <pic:blipFill>
-                    <a:blip r:embed="rId34"/>
+                    <a:blip r:embed="rId35"/>
                     <a:stretch>
                       <a:fillRect/>
                     </a:stretch>
@@ -2295,7 +2318,7 @@
                     <pic:cNvPicPr/>
                   </pic:nvPicPr>
                   <pic:blipFill>
-                    <a:blip r:embed="rId35"/>
+                    <a:blip r:embed="rId36"/>
                     <a:stretch>
                       <a:fillRect/>
                     </a:stretch>
@@ -2349,7 +2372,7 @@
                     <pic:cNvPicPr/>
                   </pic:nvPicPr>
                   <pic:blipFill>
-                    <a:blip r:embed="rId36"/>
+                    <a:blip r:embed="rId37"/>
                     <a:stretch>
                       <a:fillRect/>
                     </a:stretch>
@@ -2415,7 +2438,7 @@
                     <pic:cNvPicPr/>
                   </pic:nvPicPr>
                   <pic:blipFill>
-                    <a:blip r:embed="rId26"/>
+                    <a:blip r:embed="rId27"/>
                     <a:stretch>
                       <a:fillRect/>
                     </a:stretch>
@@ -2504,7 +2527,7 @@
                     <pic:cNvPicPr/>
                   </pic:nvPicPr>
                   <pic:blipFill>
-                    <a:blip r:embed="rId37"/>
+                    <a:blip r:embed="rId38"/>
                     <a:stretch>
                       <a:fillRect/>
                     </a:stretch>
@@ -2554,7 +2577,7 @@
                     <pic:cNvPicPr/>
                   </pic:nvPicPr>
                   <pic:blipFill>
-                    <a:blip r:embed="rId38"/>
+                    <a:blip r:embed="rId39"/>
                     <a:stretch>
                       <a:fillRect/>
                     </a:stretch>
@@ -2614,7 +2637,7 @@
                     <pic:cNvPicPr/>
                   </pic:nvPicPr>
                   <pic:blipFill>
-                    <a:blip r:embed="rId39"/>
+                    <a:blip r:embed="rId40"/>
                     <a:stretch>
                       <a:fillRect/>
                     </a:stretch>
@@ -2667,7 +2690,7 @@
                     <pic:cNvPicPr/>
                   </pic:nvPicPr>
                   <pic:blipFill>
-                    <a:blip r:embed="rId40"/>
+                    <a:blip r:embed="rId41"/>
                     <a:stretch>
                       <a:fillRect/>
                     </a:stretch>
@@ -2718,7 +2741,7 @@
                     <pic:cNvPicPr/>
                   </pic:nvPicPr>
                   <pic:blipFill>
-                    <a:blip r:embed="rId41"/>
+                    <a:blip r:embed="rId42"/>
                     <a:stretch>
                       <a:fillRect/>
                     </a:stretch>
@@ -2761,23 +2784,25 @@
         <w:t>tercer conflicto</w:t>
       </w:r>
       <w:r>
-        <w:t xml:space="preserve"> surge al intentar entrar en el proceso de autenticación, ya que nos salta un error de Laravel Vite, para solucionarlo, seguimos el consejo que nos da el propio framework:</w:t>
-      </w:r>
-    </w:p>
-    <w:p>
-      <w:pPr>
-        <w:ind w:firstLine="708"/>
-        <w:jc w:val="center"/>
-      </w:pPr>
+        <w:t xml:space="preserve"> surge al intentar entrar en el proceso de autenticación, ya que nos salta un error de Laravel Vite, para solucionarlo, </w:t>
+      </w:r>
+      <w:r>
+        <w:t>debemos escribir el siguiente comando en la PowerShell de Windows</w:t>
+      </w:r>
+      <w:r>
+        <w:t>:</w:t>
+      </w:r>
+    </w:p>
+    <w:p>
       <w:r>
         <w:rPr>
           <w:noProof/>
         </w:rPr>
         <w:drawing>
-          <wp:inline distT="0" distB="0" distL="0" distR="0" wp14:anchorId="235CF8AE" wp14:editId="40BD0247">
-            <wp:extent cx="4133333" cy="1142857"/>
-            <wp:effectExtent l="0" t="0" r="635" b="635"/>
-            <wp:docPr id="1605374511" name="Imagen 1"/>
+          <wp:inline distT="0" distB="0" distL="0" distR="0" wp14:anchorId="50EB43C5" wp14:editId="5C447908">
+            <wp:extent cx="5400040" cy="2162175"/>
+            <wp:effectExtent l="0" t="0" r="0" b="9525"/>
+            <wp:docPr id="931141663" name="Imagen 1"/>
             <wp:cNvGraphicFramePr>
               <a:graphicFrameLocks xmlns:a="http://schemas.openxmlformats.org/drawingml/2006/main" noChangeAspect="1"/>
             </wp:cNvGraphicFramePr>
@@ -2785,52 +2810,7 @@
               <a:graphicData uri="http://schemas.openxmlformats.org/drawingml/2006/picture">
                 <pic:pic xmlns:pic="http://schemas.openxmlformats.org/drawingml/2006/picture">
                   <pic:nvPicPr>
-                    <pic:cNvPr id="1605374511" name=""/>
-                    <pic:cNvPicPr/>
-                  </pic:nvPicPr>
-                  <pic:blipFill>
-                    <a:blip r:embed="rId42"/>
-                    <a:stretch>
-                      <a:fillRect/>
-                    </a:stretch>
-                  </pic:blipFill>
-                  <pic:spPr>
-                    <a:xfrm>
-                      <a:off x="0" y="0"/>
-                      <a:ext cx="4133333" cy="1142857"/>
-                    </a:xfrm>
-                    <a:prstGeom prst="rect">
-                      <a:avLst/>
-                    </a:prstGeom>
-                  </pic:spPr>
-                </pic:pic>
-              </a:graphicData>
-            </a:graphic>
-          </wp:inline>
-        </w:drawing>
-      </w:r>
-    </w:p>
-    <w:p>
-      <w:pPr>
-        <w:jc w:val="center"/>
-      </w:pPr>
-      <w:r>
-        <w:rPr>
-          <w:noProof/>
-        </w:rPr>
-        <w:drawing>
-          <wp:inline distT="0" distB="0" distL="0" distR="0" wp14:anchorId="638556BE" wp14:editId="0970803C">
-            <wp:extent cx="5400040" cy="2162175"/>
-            <wp:effectExtent l="0" t="0" r="0" b="9525"/>
-            <wp:docPr id="1573970970" name="Imagen 1"/>
-            <wp:cNvGraphicFramePr>
-              <a:graphicFrameLocks xmlns:a="http://schemas.openxmlformats.org/drawingml/2006/main" noChangeAspect="1"/>
-            </wp:cNvGraphicFramePr>
-            <a:graphic xmlns:a="http://schemas.openxmlformats.org/drawingml/2006/main">
-              <a:graphicData uri="http://schemas.openxmlformats.org/drawingml/2006/picture">
-                <pic:pic xmlns:pic="http://schemas.openxmlformats.org/drawingml/2006/picture">
-                  <pic:nvPicPr>
-                    <pic:cNvPr id="1573970970" name=""/>
+                    <pic:cNvPr id="931141663" name=""/>
                     <pic:cNvPicPr/>
                   </pic:nvPicPr>
                   <pic:blipFill>
@@ -2858,12 +2838,640 @@
     <w:p>
       <w:r>
         <w:tab/>
-        <w:t>Una vez introducido ese comando, recargamos la página y ya nos aparecería nuestro portal de registro.</w:t>
+        <w:t>Una vez introducido ese comando, recargamos la página y ya nos aparecería nuestro portal de registro</w:t>
+      </w:r>
+      <w:r>
+        <w:t xml:space="preserve">, lo que ha hecho este comando es </w:t>
+      </w:r>
+      <w:r>
+        <w:t>modificarnos algunos archivos y crearnos otros. Un ejemplo sería el siguiente, el cual lo podemos ver en la ruta señalada.</w:t>
+      </w:r>
+    </w:p>
+    <w:p>
+      <w:pPr>
+        <w:jc w:val="center"/>
+      </w:pPr>
+      <w:r>
+        <w:rPr>
+          <w:noProof/>
+        </w:rPr>
+        <w:drawing>
+          <wp:inline distT="0" distB="0" distL="0" distR="0" wp14:anchorId="2DD4AA27" wp14:editId="3273DD86">
+            <wp:extent cx="1800000" cy="1229843"/>
+            <wp:effectExtent l="0" t="0" r="0" b="8890"/>
+            <wp:docPr id="1955159843" name="Imagen 1"/>
+            <wp:cNvGraphicFramePr>
+              <a:graphicFrameLocks xmlns:a="http://schemas.openxmlformats.org/drawingml/2006/main" noChangeAspect="1"/>
+            </wp:cNvGraphicFramePr>
+            <a:graphic xmlns:a="http://schemas.openxmlformats.org/drawingml/2006/main">
+              <a:graphicData uri="http://schemas.openxmlformats.org/drawingml/2006/picture">
+                <pic:pic xmlns:pic="http://schemas.openxmlformats.org/drawingml/2006/picture">
+                  <pic:nvPicPr>
+                    <pic:cNvPr id="1955159843" name=""/>
+                    <pic:cNvPicPr/>
+                  </pic:nvPicPr>
+                  <pic:blipFill>
+                    <a:blip r:embed="rId44"/>
+                    <a:stretch>
+                      <a:fillRect/>
+                    </a:stretch>
+                  </pic:blipFill>
+                  <pic:spPr>
+                    <a:xfrm>
+                      <a:off x="0" y="0"/>
+                      <a:ext cx="1800000" cy="1229843"/>
+                    </a:xfrm>
+                    <a:prstGeom prst="rect">
+                      <a:avLst/>
+                    </a:prstGeom>
+                  </pic:spPr>
+                </pic:pic>
+              </a:graphicData>
+            </a:graphic>
+          </wp:inline>
+        </w:drawing>
+      </w:r>
+    </w:p>
+    <w:p>
+      <w:pPr>
+        <w:spacing w:line="259" w:lineRule="auto"/>
+        <w:jc w:val="left"/>
+      </w:pPr>
+      <w:r>
+        <w:br w:type="page"/>
+      </w:r>
+    </w:p>
+    <w:p>
+      <w:pPr>
+        <w:pStyle w:val="Ttulo1"/>
+      </w:pPr>
+      <w:r>
+        <w:lastRenderedPageBreak/>
+        <w:t>Sprint 2: Gestión de categorías y productos</w:t>
+      </w:r>
+    </w:p>
+    <w:p>
+      <w:pPr>
+        <w:ind w:firstLine="708"/>
+      </w:pPr>
+      <w:r>
+        <w:rPr>
+          <w:b/>
+          <w:bCs/>
+        </w:rPr>
+        <w:t>Objetivo</w:t>
+      </w:r>
+      <w:r>
+        <w:t>: Implementar el sistema CRUD para productos y categorías, asegurando validaciones y control de datos.</w:t>
+      </w:r>
+    </w:p>
+    <w:p>
+      <w:pPr>
+        <w:ind w:firstLine="708"/>
+      </w:pPr>
+      <w:r>
+        <w:rPr>
+          <w:b/>
+          <w:bCs/>
+        </w:rPr>
+        <w:t>Tareas</w:t>
+      </w:r>
+      <w:r>
+        <w:t>:</w:t>
+      </w:r>
+    </w:p>
+    <w:p>
+      <w:pPr>
+        <w:pStyle w:val="Prrafodelista"/>
+        <w:numPr>
+          <w:ilvl w:val="0"/>
+          <w:numId w:val="9"/>
+        </w:numPr>
+        <w:rPr>
+          <w:b/>
+          <w:bCs/>
+        </w:rPr>
+      </w:pPr>
+      <w:r>
+        <w:rPr>
+          <w:b/>
+          <w:bCs/>
+        </w:rPr>
+        <w:t>Migraciones y seeders</w:t>
+      </w:r>
+      <w:r>
+        <w:rPr>
+          <w:b/>
+          <w:bCs/>
+        </w:rPr>
+        <w:t>:</w:t>
+      </w:r>
+    </w:p>
+    <w:p>
+      <w:pPr>
+        <w:pStyle w:val="Prrafodelista"/>
+        <w:numPr>
+          <w:ilvl w:val="0"/>
+          <w:numId w:val="4"/>
+        </w:numPr>
+      </w:pPr>
+      <w:r>
+        <w:t>Crear migraciones para categorias y productos (si no están completas en</w:t>
+      </w:r>
+      <w:r>
+        <w:t xml:space="preserve"> </w:t>
+      </w:r>
+      <w:r>
+        <w:t>el Sprint 1).</w:t>
+      </w:r>
+    </w:p>
+    <w:p>
+      <w:pPr>
+        <w:pStyle w:val="Prrafodelista"/>
+        <w:numPr>
+          <w:ilvl w:val="0"/>
+          <w:numId w:val="4"/>
+        </w:numPr>
+      </w:pPr>
+      <w:r>
+        <w:t>Crear seeders para poblar la base de datos con datos iniciales (ej.:</w:t>
+      </w:r>
+      <w:r>
+        <w:t xml:space="preserve"> </w:t>
+      </w:r>
+      <w:r>
+        <w:t>categorías predefinidas y algunos productos de ejemplo).</w:t>
+      </w:r>
+    </w:p>
+    <w:p>
+      <w:pPr>
+        <w:pStyle w:val="Prrafodelista"/>
+        <w:numPr>
+          <w:ilvl w:val="0"/>
+          <w:numId w:val="9"/>
+        </w:numPr>
+        <w:rPr>
+          <w:b/>
+          <w:bCs/>
+        </w:rPr>
+      </w:pPr>
+      <w:r>
+        <w:rPr>
+          <w:b/>
+          <w:bCs/>
+        </w:rPr>
+        <w:t>CRUD de categorías:</w:t>
+      </w:r>
+    </w:p>
+    <w:p>
+      <w:pPr>
+        <w:pStyle w:val="Prrafodelista"/>
+        <w:numPr>
+          <w:ilvl w:val="0"/>
+          <w:numId w:val="4"/>
+        </w:numPr>
+      </w:pPr>
+      <w:r>
+        <w:t>Crear controladores, vistas y rutas para que los administradores puedan:</w:t>
+      </w:r>
+    </w:p>
+    <w:p>
+      <w:pPr>
+        <w:ind w:firstLine="708"/>
+      </w:pPr>
+      <w:r>
+        <w:t xml:space="preserve">Para seguir con las siguientes tareas, debemos crear un modelo </w:t>
+      </w:r>
+      <w:r>
+        <w:t xml:space="preserve">y el controlador </w:t>
+      </w:r>
+      <w:r>
+        <w:t xml:space="preserve">para </w:t>
+      </w:r>
+      <w:r>
+        <w:t>las</w:t>
+      </w:r>
+      <w:r>
+        <w:t xml:space="preserve"> </w:t>
+      </w:r>
+      <w:r>
+        <w:t>categorías</w:t>
+      </w:r>
+      <w:r>
+        <w:t xml:space="preserve"> con la</w:t>
+      </w:r>
+      <w:r>
+        <w:t>s</w:t>
+      </w:r>
+      <w:r>
+        <w:t xml:space="preserve"> siguiente</w:t>
+      </w:r>
+      <w:r>
+        <w:t>s</w:t>
+      </w:r>
+      <w:r>
+        <w:t xml:space="preserve"> línea</w:t>
+      </w:r>
+      <w:r>
+        <w:t xml:space="preserve">s </w:t>
+      </w:r>
+      <w:r>
+        <w:t>de comandos en al PowerShell de Windows:</w:t>
+      </w:r>
+    </w:p>
+    <w:p>
+      <w:r>
+        <w:rPr>
+          <w:noProof/>
+        </w:rPr>
+        <w:drawing>
+          <wp:inline distT="0" distB="0" distL="0" distR="0" wp14:anchorId="2454F061" wp14:editId="3EDA56BA">
+            <wp:extent cx="5400040" cy="975995"/>
+            <wp:effectExtent l="0" t="0" r="0" b="0"/>
+            <wp:docPr id="878265840" name="Imagen 1"/>
+            <wp:cNvGraphicFramePr>
+              <a:graphicFrameLocks xmlns:a="http://schemas.openxmlformats.org/drawingml/2006/main" noChangeAspect="1"/>
+            </wp:cNvGraphicFramePr>
+            <a:graphic xmlns:a="http://schemas.openxmlformats.org/drawingml/2006/main">
+              <a:graphicData uri="http://schemas.openxmlformats.org/drawingml/2006/picture">
+                <pic:pic xmlns:pic="http://schemas.openxmlformats.org/drawingml/2006/picture">
+                  <pic:nvPicPr>
+                    <pic:cNvPr id="878265840" name=""/>
+                    <pic:cNvPicPr/>
+                  </pic:nvPicPr>
+                  <pic:blipFill>
+                    <a:blip r:embed="rId45"/>
+                    <a:stretch>
+                      <a:fillRect/>
+                    </a:stretch>
+                  </pic:blipFill>
+                  <pic:spPr>
+                    <a:xfrm>
+                      <a:off x="0" y="0"/>
+                      <a:ext cx="5400040" cy="975995"/>
+                    </a:xfrm>
+                    <a:prstGeom prst="rect">
+                      <a:avLst/>
+                    </a:prstGeom>
+                  </pic:spPr>
+                </pic:pic>
+              </a:graphicData>
+            </a:graphic>
+          </wp:inline>
+        </w:drawing>
+      </w:r>
+    </w:p>
+    <w:p>
+      <w:r>
+        <w:rPr>
+          <w:noProof/>
+        </w:rPr>
+        <w:drawing>
+          <wp:inline distT="0" distB="0" distL="0" distR="0" wp14:anchorId="34E2B01D" wp14:editId="4A1903BB">
+            <wp:extent cx="5400040" cy="788670"/>
+            <wp:effectExtent l="0" t="0" r="0" b="0"/>
+            <wp:docPr id="641945853" name="Imagen 1"/>
+            <wp:cNvGraphicFramePr>
+              <a:graphicFrameLocks xmlns:a="http://schemas.openxmlformats.org/drawingml/2006/main" noChangeAspect="1"/>
+            </wp:cNvGraphicFramePr>
+            <a:graphic xmlns:a="http://schemas.openxmlformats.org/drawingml/2006/main">
+              <a:graphicData uri="http://schemas.openxmlformats.org/drawingml/2006/picture">
+                <pic:pic xmlns:pic="http://schemas.openxmlformats.org/drawingml/2006/picture">
+                  <pic:nvPicPr>
+                    <pic:cNvPr id="641945853" name=""/>
+                    <pic:cNvPicPr/>
+                  </pic:nvPicPr>
+                  <pic:blipFill>
+                    <a:blip r:embed="rId46"/>
+                    <a:stretch>
+                      <a:fillRect/>
+                    </a:stretch>
+                  </pic:blipFill>
+                  <pic:spPr>
+                    <a:xfrm>
+                      <a:off x="0" y="0"/>
+                      <a:ext cx="5400040" cy="788670"/>
+                    </a:xfrm>
+                    <a:prstGeom prst="rect">
+                      <a:avLst/>
+                    </a:prstGeom>
+                  </pic:spPr>
+                </pic:pic>
+              </a:graphicData>
+            </a:graphic>
+          </wp:inline>
+        </w:drawing>
+      </w:r>
+    </w:p>
+    <w:p>
+      <w:pPr>
+        <w:pStyle w:val="Prrafodelista"/>
+        <w:numPr>
+          <w:ilvl w:val="0"/>
+          <w:numId w:val="11"/>
+        </w:numPr>
+      </w:pPr>
+      <w:r>
+        <w:t>Listar categorías.</w:t>
+      </w:r>
+    </w:p>
+    <w:p>
+      <w:pPr>
+        <w:pStyle w:val="Prrafodelista"/>
+        <w:numPr>
+          <w:ilvl w:val="0"/>
+          <w:numId w:val="11"/>
+        </w:numPr>
+      </w:pPr>
+      <w:r>
+        <w:t>Crear nuevas categorías.</w:t>
+      </w:r>
+    </w:p>
+    <w:p>
+      <w:pPr>
+        <w:pStyle w:val="Prrafodelista"/>
+        <w:numPr>
+          <w:ilvl w:val="0"/>
+          <w:numId w:val="11"/>
+        </w:numPr>
+      </w:pPr>
+      <w:r>
+        <w:t>Editar y eliminar categorías.</w:t>
+      </w:r>
+    </w:p>
+    <w:p>
+      <w:pPr>
+        <w:pStyle w:val="Prrafodelista"/>
+        <w:numPr>
+          <w:ilvl w:val="0"/>
+          <w:numId w:val="4"/>
+        </w:numPr>
+      </w:pPr>
+      <w:r>
+        <w:t>Validar datos al crear/editar (campos obligatorios, evitar duplicados).</w:t>
+      </w:r>
+    </w:p>
+    <w:p>
+      <w:pPr>
+        <w:pStyle w:val="Prrafodelista"/>
+        <w:numPr>
+          <w:ilvl w:val="0"/>
+          <w:numId w:val="9"/>
+        </w:numPr>
+        <w:rPr>
+          <w:b/>
+          <w:bCs/>
+        </w:rPr>
+      </w:pPr>
+      <w:r>
+        <w:rPr>
+          <w:b/>
+          <w:bCs/>
+        </w:rPr>
+        <w:t>CRUD de productos:</w:t>
+      </w:r>
+    </w:p>
+    <w:p>
+      <w:pPr>
+        <w:pStyle w:val="Prrafodelista"/>
+        <w:numPr>
+          <w:ilvl w:val="0"/>
+          <w:numId w:val="4"/>
+        </w:numPr>
+      </w:pPr>
+      <w:r>
+        <w:t>Implementar funcionalidades para:</w:t>
+      </w:r>
+    </w:p>
+    <w:p>
+      <w:pPr>
+        <w:ind w:firstLine="708"/>
+      </w:pPr>
+      <w:r>
+        <w:t>Para seguir con las siguientes tareas, debemos crear un modelo para los productos con la siguiente línea de comandos en al PowerShell de Windows:</w:t>
+      </w:r>
+    </w:p>
+    <w:p>
+      <w:pPr>
+        <w:jc w:val="center"/>
+      </w:pPr>
+      <w:r>
+        <w:rPr>
+          <w:noProof/>
+        </w:rPr>
+        <w:lastRenderedPageBreak/>
+        <w:drawing>
+          <wp:inline distT="0" distB="0" distL="0" distR="0" wp14:anchorId="10D79B58" wp14:editId="37E6B8FE">
+            <wp:extent cx="5400040" cy="805180"/>
+            <wp:effectExtent l="0" t="0" r="0" b="0"/>
+            <wp:docPr id="180660948" name="Imagen 1"/>
+            <wp:cNvGraphicFramePr>
+              <a:graphicFrameLocks xmlns:a="http://schemas.openxmlformats.org/drawingml/2006/main" noChangeAspect="1"/>
+            </wp:cNvGraphicFramePr>
+            <a:graphic xmlns:a="http://schemas.openxmlformats.org/drawingml/2006/main">
+              <a:graphicData uri="http://schemas.openxmlformats.org/drawingml/2006/picture">
+                <pic:pic xmlns:pic="http://schemas.openxmlformats.org/drawingml/2006/picture">
+                  <pic:nvPicPr>
+                    <pic:cNvPr id="180660948" name=""/>
+                    <pic:cNvPicPr/>
+                  </pic:nvPicPr>
+                  <pic:blipFill>
+                    <a:blip r:embed="rId47"/>
+                    <a:stretch>
+                      <a:fillRect/>
+                    </a:stretch>
+                  </pic:blipFill>
+                  <pic:spPr>
+                    <a:xfrm>
+                      <a:off x="0" y="0"/>
+                      <a:ext cx="5400040" cy="805180"/>
+                    </a:xfrm>
+                    <a:prstGeom prst="rect">
+                      <a:avLst/>
+                    </a:prstGeom>
+                  </pic:spPr>
+                </pic:pic>
+              </a:graphicData>
+            </a:graphic>
+          </wp:inline>
+        </w:drawing>
+      </w:r>
+    </w:p>
+    <w:p>
+      <w:r>
+        <w:tab/>
+        <w:t xml:space="preserve">Después de ello, se nos creará un archivo para este modelo en la ruta app </w:t>
+      </w:r>
+      <w:r>
+        <w:sym w:font="Wingdings" w:char="F0E0"/>
+      </w:r>
+      <w:r>
+        <w:t xml:space="preserve"> Models.</w:t>
+      </w:r>
+    </w:p>
+    <w:p>
+      <w:pPr>
+        <w:pStyle w:val="Prrafodelista"/>
+        <w:numPr>
+          <w:ilvl w:val="0"/>
+          <w:numId w:val="12"/>
+        </w:numPr>
+      </w:pPr>
+      <w:r>
+        <w:t>Listar productos por categoría.</w:t>
+      </w:r>
+    </w:p>
+    <w:p>
+      <w:pPr>
+        <w:pStyle w:val="Prrafodelista"/>
+        <w:numPr>
+          <w:ilvl w:val="0"/>
+          <w:numId w:val="12"/>
+        </w:numPr>
+      </w:pPr>
+      <w:r>
+        <w:t>Crear, editar y eliminar productos.</w:t>
+      </w:r>
+    </w:p>
+    <w:p>
+      <w:pPr>
+        <w:pStyle w:val="Prrafodelista"/>
+        <w:numPr>
+          <w:ilvl w:val="0"/>
+          <w:numId w:val="12"/>
+        </w:numPr>
+      </w:pPr>
+      <w:r>
+        <w:t>Subir imágenes de productos usando API o nosotros mismos.</w:t>
+      </w:r>
+    </w:p>
+    <w:p>
+      <w:r>
+        <w:rPr>
+          <w:noProof/>
+        </w:rPr>
+        <w:drawing>
+          <wp:inline distT="0" distB="0" distL="0" distR="0" wp14:anchorId="722541A6" wp14:editId="285A4F79">
+            <wp:extent cx="5400040" cy="1075690"/>
+            <wp:effectExtent l="0" t="0" r="0" b="0"/>
+            <wp:docPr id="1298636655" name="Imagen 1"/>
+            <wp:cNvGraphicFramePr>
+              <a:graphicFrameLocks xmlns:a="http://schemas.openxmlformats.org/drawingml/2006/main" noChangeAspect="1"/>
+            </wp:cNvGraphicFramePr>
+            <a:graphic xmlns:a="http://schemas.openxmlformats.org/drawingml/2006/main">
+              <a:graphicData uri="http://schemas.openxmlformats.org/drawingml/2006/picture">
+                <pic:pic xmlns:pic="http://schemas.openxmlformats.org/drawingml/2006/picture">
+                  <pic:nvPicPr>
+                    <pic:cNvPr id="1298636655" name=""/>
+                    <pic:cNvPicPr/>
+                  </pic:nvPicPr>
+                  <pic:blipFill>
+                    <a:blip r:embed="rId48"/>
+                    <a:stretch>
+                      <a:fillRect/>
+                    </a:stretch>
+                  </pic:blipFill>
+                  <pic:spPr>
+                    <a:xfrm>
+                      <a:off x="0" y="0"/>
+                      <a:ext cx="5400040" cy="1075690"/>
+                    </a:xfrm>
+                    <a:prstGeom prst="rect">
+                      <a:avLst/>
+                    </a:prstGeom>
+                  </pic:spPr>
+                </pic:pic>
+              </a:graphicData>
+            </a:graphic>
+          </wp:inline>
+        </w:drawing>
+      </w:r>
+    </w:p>
+    <w:p>
+      <w:pPr>
+        <w:pStyle w:val="Prrafodelista"/>
+        <w:numPr>
+          <w:ilvl w:val="0"/>
+          <w:numId w:val="4"/>
+        </w:numPr>
+      </w:pPr>
+      <w:r>
+        <w:t>Validar datos: precios numéricos, campos obligatorios, imágenes en</w:t>
+      </w:r>
+      <w:r>
+        <w:t xml:space="preserve"> f</w:t>
+      </w:r>
+      <w:r>
+        <w:t>ormato válido.</w:t>
+      </w:r>
+    </w:p>
+    <w:p>
+      <w:pPr>
+        <w:pStyle w:val="Prrafodelista"/>
+        <w:numPr>
+          <w:ilvl w:val="0"/>
+          <w:numId w:val="9"/>
+        </w:numPr>
+        <w:rPr>
+          <w:b/>
+          <w:bCs/>
+        </w:rPr>
+      </w:pPr>
+      <w:r>
+        <w:rPr>
+          <w:b/>
+          <w:bCs/>
+        </w:rPr>
+        <w:t>Integración con vistas públicas:</w:t>
+      </w:r>
+    </w:p>
+    <w:p>
+      <w:pPr>
+        <w:pStyle w:val="Prrafodelista"/>
+        <w:numPr>
+          <w:ilvl w:val="0"/>
+          <w:numId w:val="4"/>
+        </w:numPr>
+      </w:pPr>
+      <w:r>
+        <w:t>Mostrar la carta en la página pública, organizada por categorías.</w:t>
+      </w:r>
+    </w:p>
+    <w:p>
+      <w:pPr>
+        <w:pStyle w:val="Prrafodelista"/>
+        <w:numPr>
+          <w:ilvl w:val="0"/>
+          <w:numId w:val="4"/>
+        </w:numPr>
+      </w:pPr>
+      <w:r>
+        <w:t>Incluir un buscador para filtrar productos por nombre o categoría.</w:t>
+      </w:r>
+    </w:p>
+    <w:p>
+      <w:pPr>
+        <w:pStyle w:val="Prrafodelista"/>
+        <w:numPr>
+          <w:ilvl w:val="0"/>
+          <w:numId w:val="9"/>
+        </w:numPr>
+        <w:rPr>
+          <w:b/>
+          <w:bCs/>
+        </w:rPr>
+      </w:pPr>
+      <w:r>
+        <w:rPr>
+          <w:b/>
+          <w:bCs/>
+        </w:rPr>
+        <w:t>Conflictos:</w:t>
       </w:r>
     </w:p>
     <w:sectPr>
-      <w:headerReference w:type="default" r:id="rId44"/>
-      <w:footerReference w:type="default" r:id="rId45"/>
+      <w:headerReference w:type="default" r:id="rId49"/>
+      <w:footerReference w:type="default" r:id="rId50"/>
       <w:pgSz w:w="11906" w:h="16838"/>
       <w:pgMar w:top="1417" w:right="1701" w:bottom="1417" w:left="1701" w:header="708" w:footer="708" w:gutter="0"/>
       <w:cols w:space="708"/>
@@ -3231,6 +3839,184 @@
     </w:lvl>
   </w:abstractNum>
   <w:abstractNum w:abstractNumId="2" w15:restartNumberingAfterBreak="0">
+    <w:nsid w:val="136A7014"/>
+    <w:multiLevelType w:val="hybridMultilevel"/>
+    <w:tmpl w:val="361636DA"/>
+    <w:lvl w:ilvl="0" w:tplc="24DE9AB2">
+      <w:start w:val="1"/>
+      <w:numFmt w:val="decimal"/>
+      <w:lvlText w:val="%1."/>
+      <w:lvlJc w:val="left"/>
+      <w:pPr>
+        <w:ind w:left="1068" w:hanging="360"/>
+      </w:pPr>
+      <w:rPr>
+        <w:rFonts w:hint="default"/>
+      </w:rPr>
+    </w:lvl>
+    <w:lvl w:ilvl="1" w:tplc="0C0A0019">
+      <w:start w:val="1"/>
+      <w:numFmt w:val="lowerLetter"/>
+      <w:lvlText w:val="%2."/>
+      <w:lvlJc w:val="left"/>
+      <w:pPr>
+        <w:ind w:left="1788" w:hanging="360"/>
+      </w:pPr>
+    </w:lvl>
+    <w:lvl w:ilvl="2" w:tplc="0C0A001B" w:tentative="1">
+      <w:start w:val="1"/>
+      <w:numFmt w:val="lowerRoman"/>
+      <w:lvlText w:val="%3."/>
+      <w:lvlJc w:val="right"/>
+      <w:pPr>
+        <w:ind w:left="2508" w:hanging="180"/>
+      </w:pPr>
+    </w:lvl>
+    <w:lvl w:ilvl="3" w:tplc="0C0A000F" w:tentative="1">
+      <w:start w:val="1"/>
+      <w:numFmt w:val="decimal"/>
+      <w:lvlText w:val="%4."/>
+      <w:lvlJc w:val="left"/>
+      <w:pPr>
+        <w:ind w:left="3228" w:hanging="360"/>
+      </w:pPr>
+    </w:lvl>
+    <w:lvl w:ilvl="4" w:tplc="0C0A0019" w:tentative="1">
+      <w:start w:val="1"/>
+      <w:numFmt w:val="lowerLetter"/>
+      <w:lvlText w:val="%5."/>
+      <w:lvlJc w:val="left"/>
+      <w:pPr>
+        <w:ind w:left="3948" w:hanging="360"/>
+      </w:pPr>
+    </w:lvl>
+    <w:lvl w:ilvl="5" w:tplc="0C0A001B" w:tentative="1">
+      <w:start w:val="1"/>
+      <w:numFmt w:val="lowerRoman"/>
+      <w:lvlText w:val="%6."/>
+      <w:lvlJc w:val="right"/>
+      <w:pPr>
+        <w:ind w:left="4668" w:hanging="180"/>
+      </w:pPr>
+    </w:lvl>
+    <w:lvl w:ilvl="6" w:tplc="0C0A000F" w:tentative="1">
+      <w:start w:val="1"/>
+      <w:numFmt w:val="decimal"/>
+      <w:lvlText w:val="%7."/>
+      <w:lvlJc w:val="left"/>
+      <w:pPr>
+        <w:ind w:left="5388" w:hanging="360"/>
+      </w:pPr>
+    </w:lvl>
+    <w:lvl w:ilvl="7" w:tplc="0C0A0019" w:tentative="1">
+      <w:start w:val="1"/>
+      <w:numFmt w:val="lowerLetter"/>
+      <w:lvlText w:val="%8."/>
+      <w:lvlJc w:val="left"/>
+      <w:pPr>
+        <w:ind w:left="6108" w:hanging="360"/>
+      </w:pPr>
+    </w:lvl>
+    <w:lvl w:ilvl="8" w:tplc="0C0A001B" w:tentative="1">
+      <w:start w:val="1"/>
+      <w:numFmt w:val="lowerRoman"/>
+      <w:lvlText w:val="%9."/>
+      <w:lvlJc w:val="right"/>
+      <w:pPr>
+        <w:ind w:left="6828" w:hanging="180"/>
+      </w:pPr>
+    </w:lvl>
+  </w:abstractNum>
+  <w:abstractNum w:abstractNumId="3" w15:restartNumberingAfterBreak="0">
+    <w:nsid w:val="1CD43146"/>
+    <w:multiLevelType w:val="hybridMultilevel"/>
+    <w:tmpl w:val="949E0198"/>
+    <w:lvl w:ilvl="0" w:tplc="0C0A0001">
+      <w:start w:val="1"/>
+      <w:numFmt w:val="bullet"/>
+      <w:lvlText w:val=""/>
+      <w:lvlJc w:val="left"/>
+      <w:pPr>
+        <w:ind w:left="1428" w:hanging="360"/>
+      </w:pPr>
+      <w:rPr>
+        <w:rFonts w:ascii="Symbol" w:hAnsi="Symbol" w:hint="default"/>
+      </w:rPr>
+    </w:lvl>
+    <w:lvl w:ilvl="1" w:tplc="FFFFFFFF">
+      <w:start w:val="1"/>
+      <w:numFmt w:val="lowerLetter"/>
+      <w:lvlText w:val="%2."/>
+      <w:lvlJc w:val="left"/>
+      <w:pPr>
+        <w:ind w:left="2148" w:hanging="360"/>
+      </w:pPr>
+    </w:lvl>
+    <w:lvl w:ilvl="2" w:tplc="FFFFFFFF" w:tentative="1">
+      <w:start w:val="1"/>
+      <w:numFmt w:val="lowerRoman"/>
+      <w:lvlText w:val="%3."/>
+      <w:lvlJc w:val="right"/>
+      <w:pPr>
+        <w:ind w:left="2868" w:hanging="180"/>
+      </w:pPr>
+    </w:lvl>
+    <w:lvl w:ilvl="3" w:tplc="FFFFFFFF" w:tentative="1">
+      <w:start w:val="1"/>
+      <w:numFmt w:val="decimal"/>
+      <w:lvlText w:val="%4."/>
+      <w:lvlJc w:val="left"/>
+      <w:pPr>
+        <w:ind w:left="3588" w:hanging="360"/>
+      </w:pPr>
+    </w:lvl>
+    <w:lvl w:ilvl="4" w:tplc="FFFFFFFF" w:tentative="1">
+      <w:start w:val="1"/>
+      <w:numFmt w:val="lowerLetter"/>
+      <w:lvlText w:val="%5."/>
+      <w:lvlJc w:val="left"/>
+      <w:pPr>
+        <w:ind w:left="4308" w:hanging="360"/>
+      </w:pPr>
+    </w:lvl>
+    <w:lvl w:ilvl="5" w:tplc="FFFFFFFF" w:tentative="1">
+      <w:start w:val="1"/>
+      <w:numFmt w:val="lowerRoman"/>
+      <w:lvlText w:val="%6."/>
+      <w:lvlJc w:val="right"/>
+      <w:pPr>
+        <w:ind w:left="5028" w:hanging="180"/>
+      </w:pPr>
+    </w:lvl>
+    <w:lvl w:ilvl="6" w:tplc="FFFFFFFF" w:tentative="1">
+      <w:start w:val="1"/>
+      <w:numFmt w:val="decimal"/>
+      <w:lvlText w:val="%7."/>
+      <w:lvlJc w:val="left"/>
+      <w:pPr>
+        <w:ind w:left="5748" w:hanging="360"/>
+      </w:pPr>
+    </w:lvl>
+    <w:lvl w:ilvl="7" w:tplc="FFFFFFFF" w:tentative="1">
+      <w:start w:val="1"/>
+      <w:numFmt w:val="lowerLetter"/>
+      <w:lvlText w:val="%8."/>
+      <w:lvlJc w:val="left"/>
+      <w:pPr>
+        <w:ind w:left="6468" w:hanging="360"/>
+      </w:pPr>
+    </w:lvl>
+    <w:lvl w:ilvl="8" w:tplc="FFFFFFFF" w:tentative="1">
+      <w:start w:val="1"/>
+      <w:numFmt w:val="lowerRoman"/>
+      <w:lvlText w:val="%9."/>
+      <w:lvlJc w:val="right"/>
+      <w:pPr>
+        <w:ind w:left="7188" w:hanging="180"/>
+      </w:pPr>
+    </w:lvl>
+  </w:abstractNum>
+  <w:abstractNum w:abstractNumId="4" w15:restartNumberingAfterBreak="0">
     <w:nsid w:val="24E22E01"/>
     <w:multiLevelType w:val="hybridMultilevel"/>
     <w:tmpl w:val="E618E3F8"/>
@@ -3319,7 +4105,7 @@
       </w:pPr>
     </w:lvl>
   </w:abstractNum>
-  <w:abstractNum w:abstractNumId="3" w15:restartNumberingAfterBreak="0">
+  <w:abstractNum w:abstractNumId="5" w15:restartNumberingAfterBreak="0">
     <w:nsid w:val="2E610C47"/>
     <w:multiLevelType w:val="hybridMultilevel"/>
     <w:tmpl w:val="2662D8BC"/>
@@ -3408,7 +4194,7 @@
       </w:pPr>
     </w:lvl>
   </w:abstractNum>
-  <w:abstractNum w:abstractNumId="4" w15:restartNumberingAfterBreak="0">
+  <w:abstractNum w:abstractNumId="6" w15:restartNumberingAfterBreak="0">
     <w:nsid w:val="41231249"/>
     <w:multiLevelType w:val="hybridMultilevel"/>
     <w:tmpl w:val="38BC0242"/>
@@ -3497,7 +4283,209 @@
       </w:pPr>
     </w:lvl>
   </w:abstractNum>
-  <w:abstractNum w:abstractNumId="5" w15:restartNumberingAfterBreak="0">
+  <w:abstractNum w:abstractNumId="7" w15:restartNumberingAfterBreak="0">
+    <w:nsid w:val="5A3143B6"/>
+    <w:multiLevelType w:val="hybridMultilevel"/>
+    <w:tmpl w:val="D06072F4"/>
+    <w:lvl w:ilvl="0" w:tplc="0C0A0003">
+      <w:start w:val="1"/>
+      <w:numFmt w:val="bullet"/>
+      <w:lvlText w:val="o"/>
+      <w:lvlJc w:val="left"/>
+      <w:pPr>
+        <w:ind w:left="1788" w:hanging="360"/>
+      </w:pPr>
+      <w:rPr>
+        <w:rFonts w:ascii="Courier New" w:hAnsi="Courier New" w:cs="Courier New" w:hint="default"/>
+      </w:rPr>
+    </w:lvl>
+    <w:lvl w:ilvl="1" w:tplc="0C0A0003" w:tentative="1">
+      <w:start w:val="1"/>
+      <w:numFmt w:val="bullet"/>
+      <w:lvlText w:val="o"/>
+      <w:lvlJc w:val="left"/>
+      <w:pPr>
+        <w:ind w:left="2508" w:hanging="360"/>
+      </w:pPr>
+      <w:rPr>
+        <w:rFonts w:ascii="Courier New" w:hAnsi="Courier New" w:cs="Courier New" w:hint="default"/>
+      </w:rPr>
+    </w:lvl>
+    <w:lvl w:ilvl="2" w:tplc="0C0A0005" w:tentative="1">
+      <w:start w:val="1"/>
+      <w:numFmt w:val="bullet"/>
+      <w:lvlText w:val=""/>
+      <w:lvlJc w:val="left"/>
+      <w:pPr>
+        <w:ind w:left="3228" w:hanging="360"/>
+      </w:pPr>
+      <w:rPr>
+        <w:rFonts w:ascii="Wingdings" w:hAnsi="Wingdings" w:hint="default"/>
+      </w:rPr>
+    </w:lvl>
+    <w:lvl w:ilvl="3" w:tplc="0C0A0001" w:tentative="1">
+      <w:start w:val="1"/>
+      <w:numFmt w:val="bullet"/>
+      <w:lvlText w:val=""/>
+      <w:lvlJc w:val="left"/>
+      <w:pPr>
+        <w:ind w:left="3948" w:hanging="360"/>
+      </w:pPr>
+      <w:rPr>
+        <w:rFonts w:ascii="Symbol" w:hAnsi="Symbol" w:hint="default"/>
+      </w:rPr>
+    </w:lvl>
+    <w:lvl w:ilvl="4" w:tplc="0C0A0003" w:tentative="1">
+      <w:start w:val="1"/>
+      <w:numFmt w:val="bullet"/>
+      <w:lvlText w:val="o"/>
+      <w:lvlJc w:val="left"/>
+      <w:pPr>
+        <w:ind w:left="4668" w:hanging="360"/>
+      </w:pPr>
+      <w:rPr>
+        <w:rFonts w:ascii="Courier New" w:hAnsi="Courier New" w:cs="Courier New" w:hint="default"/>
+      </w:rPr>
+    </w:lvl>
+    <w:lvl w:ilvl="5" w:tplc="0C0A0005" w:tentative="1">
+      <w:start w:val="1"/>
+      <w:numFmt w:val="bullet"/>
+      <w:lvlText w:val=""/>
+      <w:lvlJc w:val="left"/>
+      <w:pPr>
+        <w:ind w:left="5388" w:hanging="360"/>
+      </w:pPr>
+      <w:rPr>
+        <w:rFonts w:ascii="Wingdings" w:hAnsi="Wingdings" w:hint="default"/>
+      </w:rPr>
+    </w:lvl>
+    <w:lvl w:ilvl="6" w:tplc="0C0A0001" w:tentative="1">
+      <w:start w:val="1"/>
+      <w:numFmt w:val="bullet"/>
+      <w:lvlText w:val=""/>
+      <w:lvlJc w:val="left"/>
+      <w:pPr>
+        <w:ind w:left="6108" w:hanging="360"/>
+      </w:pPr>
+      <w:rPr>
+        <w:rFonts w:ascii="Symbol" w:hAnsi="Symbol" w:hint="default"/>
+      </w:rPr>
+    </w:lvl>
+    <w:lvl w:ilvl="7" w:tplc="0C0A0003" w:tentative="1">
+      <w:start w:val="1"/>
+      <w:numFmt w:val="bullet"/>
+      <w:lvlText w:val="o"/>
+      <w:lvlJc w:val="left"/>
+      <w:pPr>
+        <w:ind w:left="6828" w:hanging="360"/>
+      </w:pPr>
+      <w:rPr>
+        <w:rFonts w:ascii="Courier New" w:hAnsi="Courier New" w:cs="Courier New" w:hint="default"/>
+      </w:rPr>
+    </w:lvl>
+    <w:lvl w:ilvl="8" w:tplc="0C0A0005" w:tentative="1">
+      <w:start w:val="1"/>
+      <w:numFmt w:val="bullet"/>
+      <w:lvlText w:val=""/>
+      <w:lvlJc w:val="left"/>
+      <w:pPr>
+        <w:ind w:left="7548" w:hanging="360"/>
+      </w:pPr>
+      <w:rPr>
+        <w:rFonts w:ascii="Wingdings" w:hAnsi="Wingdings" w:hint="default"/>
+      </w:rPr>
+    </w:lvl>
+  </w:abstractNum>
+  <w:abstractNum w:abstractNumId="8" w15:restartNumberingAfterBreak="0">
+    <w:nsid w:val="64711067"/>
+    <w:multiLevelType w:val="hybridMultilevel"/>
+    <w:tmpl w:val="FDE4BE46"/>
+    <w:lvl w:ilvl="0" w:tplc="0C0A0001">
+      <w:start w:val="1"/>
+      <w:numFmt w:val="bullet"/>
+      <w:lvlText w:val=""/>
+      <w:lvlJc w:val="left"/>
+      <w:pPr>
+        <w:ind w:left="1428" w:hanging="360"/>
+      </w:pPr>
+      <w:rPr>
+        <w:rFonts w:ascii="Symbol" w:hAnsi="Symbol" w:hint="default"/>
+      </w:rPr>
+    </w:lvl>
+    <w:lvl w:ilvl="1" w:tplc="FFFFFFFF">
+      <w:start w:val="1"/>
+      <w:numFmt w:val="lowerLetter"/>
+      <w:lvlText w:val="%2."/>
+      <w:lvlJc w:val="left"/>
+      <w:pPr>
+        <w:ind w:left="2148" w:hanging="360"/>
+      </w:pPr>
+    </w:lvl>
+    <w:lvl w:ilvl="2" w:tplc="FFFFFFFF" w:tentative="1">
+      <w:start w:val="1"/>
+      <w:numFmt w:val="lowerRoman"/>
+      <w:lvlText w:val="%3."/>
+      <w:lvlJc w:val="right"/>
+      <w:pPr>
+        <w:ind w:left="2868" w:hanging="180"/>
+      </w:pPr>
+    </w:lvl>
+    <w:lvl w:ilvl="3" w:tplc="FFFFFFFF" w:tentative="1">
+      <w:start w:val="1"/>
+      <w:numFmt w:val="decimal"/>
+      <w:lvlText w:val="%4."/>
+      <w:lvlJc w:val="left"/>
+      <w:pPr>
+        <w:ind w:left="3588" w:hanging="360"/>
+      </w:pPr>
+    </w:lvl>
+    <w:lvl w:ilvl="4" w:tplc="FFFFFFFF" w:tentative="1">
+      <w:start w:val="1"/>
+      <w:numFmt w:val="lowerLetter"/>
+      <w:lvlText w:val="%5."/>
+      <w:lvlJc w:val="left"/>
+      <w:pPr>
+        <w:ind w:left="4308" w:hanging="360"/>
+      </w:pPr>
+    </w:lvl>
+    <w:lvl w:ilvl="5" w:tplc="FFFFFFFF" w:tentative="1">
+      <w:start w:val="1"/>
+      <w:numFmt w:val="lowerRoman"/>
+      <w:lvlText w:val="%6."/>
+      <w:lvlJc w:val="right"/>
+      <w:pPr>
+        <w:ind w:left="5028" w:hanging="180"/>
+      </w:pPr>
+    </w:lvl>
+    <w:lvl w:ilvl="6" w:tplc="FFFFFFFF" w:tentative="1">
+      <w:start w:val="1"/>
+      <w:numFmt w:val="decimal"/>
+      <w:lvlText w:val="%7."/>
+      <w:lvlJc w:val="left"/>
+      <w:pPr>
+        <w:ind w:left="5748" w:hanging="360"/>
+      </w:pPr>
+    </w:lvl>
+    <w:lvl w:ilvl="7" w:tplc="FFFFFFFF" w:tentative="1">
+      <w:start w:val="1"/>
+      <w:numFmt w:val="lowerLetter"/>
+      <w:lvlText w:val="%8."/>
+      <w:lvlJc w:val="left"/>
+      <w:pPr>
+        <w:ind w:left="6468" w:hanging="360"/>
+      </w:pPr>
+    </w:lvl>
+    <w:lvl w:ilvl="8" w:tplc="FFFFFFFF" w:tentative="1">
+      <w:start w:val="1"/>
+      <w:numFmt w:val="lowerRoman"/>
+      <w:lvlText w:val="%9."/>
+      <w:lvlJc w:val="right"/>
+      <w:pPr>
+        <w:ind w:left="7188" w:hanging="180"/>
+      </w:pPr>
+    </w:lvl>
+  </w:abstractNum>
+  <w:abstractNum w:abstractNumId="9" w15:restartNumberingAfterBreak="0">
     <w:nsid w:val="64794D07"/>
     <w:multiLevelType w:val="hybridMultilevel"/>
     <w:tmpl w:val="B9848314"/>
@@ -3586,7 +4574,7 @@
       </w:pPr>
     </w:lvl>
   </w:abstractNum>
-  <w:abstractNum w:abstractNumId="6" w15:restartNumberingAfterBreak="0">
+  <w:abstractNum w:abstractNumId="10" w15:restartNumberingAfterBreak="0">
     <w:nsid w:val="6EF863E3"/>
     <w:multiLevelType w:val="hybridMultilevel"/>
     <w:tmpl w:val="8BBC22B6"/>
@@ -3677,7 +4665,7 @@
       </w:pPr>
     </w:lvl>
   </w:abstractNum>
-  <w:abstractNum w:abstractNumId="7" w15:restartNumberingAfterBreak="0">
+  <w:abstractNum w:abstractNumId="11" w15:restartNumberingAfterBreak="0">
     <w:nsid w:val="70BE0A36"/>
     <w:multiLevelType w:val="hybridMultilevel"/>
     <w:tmpl w:val="39D401F0"/>
@@ -3773,22 +4761,34 @@
     <w:abstractNumId w:val="0"/>
   </w:num>
   <w:num w:numId="3" w16cid:durableId="2100979432">
+    <w:abstractNumId w:val="6"/>
+  </w:num>
+  <w:num w:numId="4" w16cid:durableId="1060207550">
+    <w:abstractNumId w:val="9"/>
+  </w:num>
+  <w:num w:numId="5" w16cid:durableId="1610968805">
+    <w:abstractNumId w:val="11"/>
+  </w:num>
+  <w:num w:numId="6" w16cid:durableId="857811560">
+    <w:abstractNumId w:val="5"/>
+  </w:num>
+  <w:num w:numId="7" w16cid:durableId="112287703">
     <w:abstractNumId w:val="4"/>
   </w:num>
-  <w:num w:numId="4" w16cid:durableId="1060207550">
-    <w:abstractNumId w:val="5"/>
+  <w:num w:numId="8" w16cid:durableId="1265189198">
+    <w:abstractNumId w:val="10"/>
   </w:num>
-  <w:num w:numId="5" w16cid:durableId="1610968805">
+  <w:num w:numId="9" w16cid:durableId="267321543">
+    <w:abstractNumId w:val="2"/>
+  </w:num>
+  <w:num w:numId="10" w16cid:durableId="788084931">
     <w:abstractNumId w:val="7"/>
   </w:num>
-  <w:num w:numId="6" w16cid:durableId="857811560">
+  <w:num w:numId="11" w16cid:durableId="94831464">
     <w:abstractNumId w:val="3"/>
   </w:num>
-  <w:num w:numId="7" w16cid:durableId="112287703">
-    <w:abstractNumId w:val="2"/>
-  </w:num>
-  <w:num w:numId="8" w16cid:durableId="1265189198">
-    <w:abstractNumId w:val="6"/>
+  <w:num w:numId="12" w16cid:durableId="70352290">
+    <w:abstractNumId w:val="8"/>
   </w:num>
 </w:numbering>
 </file>
@@ -4193,7 +5193,7 @@
   <w:style w:type="paragraph" w:default="1" w:styleId="Normal">
     <w:name w:val="Normal"/>
     <w:qFormat/>
-    <w:rsid w:val="00741B47"/>
+    <w:rsid w:val="00197726"/>
     <w:pPr>
       <w:spacing w:line="360" w:lineRule="auto"/>
       <w:jc w:val="both"/>

</xml_diff>

<commit_message>
lo de los anuncios demenciales hecho
actualizando seeders, poniendo las fotos. Prox: arreglar edits de anuncios y eliminar de categorias
</commit_message>
<xml_diff>
--- a/Memoria.docx
+++ b/Memoria.docx
@@ -395,7 +395,7 @@
           <w:r>
             <w:fldChar w:fldCharType="separate"/>
           </w:r>
-          <w:hyperlink w:anchor="_Toc189426899" w:history="1">
+          <w:hyperlink w:anchor="_Toc190355434" w:history="1">
             <w:r>
               <w:rPr>
                 <w:rStyle w:val="Hipervnculo"/>
@@ -422,7 +422,7 @@
                 <w:noProof/>
                 <w:webHidden/>
               </w:rPr>
-              <w:instrText xml:space="preserve"> PAGEREF _Toc189426899 \h </w:instrText>
+              <w:instrText xml:space="preserve"> PAGEREF _Toc190355434 \h </w:instrText>
             </w:r>
             <w:r>
               <w:rPr>
@@ -467,7 +467,7 @@
               <w:lang w:eastAsia="es-ES"/>
             </w:rPr>
           </w:pPr>
-          <w:hyperlink w:anchor="_Toc189426900" w:history="1">
+          <w:hyperlink w:anchor="_Toc190355435" w:history="1">
             <w:r>
               <w:rPr>
                 <w:rStyle w:val="Hipervnculo"/>
@@ -494,7 +494,7 @@
                 <w:noProof/>
                 <w:webHidden/>
               </w:rPr>
-              <w:instrText xml:space="preserve"> PAGEREF _Toc189426900 \h </w:instrText>
+              <w:instrText xml:space="preserve"> PAGEREF _Toc190355435 \h </w:instrText>
             </w:r>
             <w:r>
               <w:rPr>
@@ -539,7 +539,7 @@
               <w:lang w:eastAsia="es-ES"/>
             </w:rPr>
           </w:pPr>
-          <w:hyperlink w:anchor="_Toc189426901" w:history="1">
+          <w:hyperlink w:anchor="_Toc190355436" w:history="1">
             <w:r>
               <w:rPr>
                 <w:rStyle w:val="Hipervnculo"/>
@@ -566,7 +566,7 @@
                 <w:noProof/>
                 <w:webHidden/>
               </w:rPr>
-              <w:instrText xml:space="preserve"> PAGEREF _Toc189426901 \h </w:instrText>
+              <w:instrText xml:space="preserve"> PAGEREF _Toc190355436 \h </w:instrText>
             </w:r>
             <w:r>
               <w:rPr>
@@ -598,6 +598,78 @@
           </w:hyperlink>
         </w:p>
         <w:p>
+          <w:pPr>
+            <w:pStyle w:val="TDC1"/>
+            <w:tabs>
+              <w:tab w:val="right" w:leader="dot" w:pos="8494"/>
+            </w:tabs>
+            <w:rPr>
+              <w:rFonts w:asciiTheme="minorHAnsi" w:eastAsiaTheme="minorEastAsia" w:hAnsiTheme="minorHAnsi"/>
+              <w:noProof/>
+              <w:sz w:val="24"/>
+              <w:szCs w:val="24"/>
+              <w:lang w:eastAsia="es-ES"/>
+            </w:rPr>
+          </w:pPr>
+          <w:hyperlink w:anchor="_Toc190355437" w:history="1">
+            <w:r>
+              <w:rPr>
+                <w:rStyle w:val="Hipervnculo"/>
+                <w:noProof/>
+              </w:rPr>
+              <w:t>Sprint 3: Gestión de anuncios y sistema de notificaciones</w:t>
+            </w:r>
+            <w:r>
+              <w:rPr>
+                <w:noProof/>
+                <w:webHidden/>
+              </w:rPr>
+              <w:tab/>
+            </w:r>
+            <w:r>
+              <w:rPr>
+                <w:noProof/>
+                <w:webHidden/>
+              </w:rPr>
+              <w:fldChar w:fldCharType="begin"/>
+            </w:r>
+            <w:r>
+              <w:rPr>
+                <w:noProof/>
+                <w:webHidden/>
+              </w:rPr>
+              <w:instrText xml:space="preserve"> PAGEREF _Toc190355437 \h </w:instrText>
+            </w:r>
+            <w:r>
+              <w:rPr>
+                <w:noProof/>
+                <w:webHidden/>
+              </w:rPr>
+            </w:r>
+            <w:r>
+              <w:rPr>
+                <w:noProof/>
+                <w:webHidden/>
+              </w:rPr>
+              <w:fldChar w:fldCharType="separate"/>
+            </w:r>
+            <w:r>
+              <w:rPr>
+                <w:noProof/>
+                <w:webHidden/>
+              </w:rPr>
+              <w:t>20</w:t>
+            </w:r>
+            <w:r>
+              <w:rPr>
+                <w:noProof/>
+                <w:webHidden/>
+              </w:rPr>
+              <w:fldChar w:fldCharType="end"/>
+            </w:r>
+          </w:hyperlink>
+        </w:p>
+        <w:p>
           <w:r>
             <w:rPr>
               <w:b/>
@@ -628,7 +700,7 @@
       <w:pPr>
         <w:pStyle w:val="Ttulo1"/>
       </w:pPr>
-      <w:bookmarkStart w:id="0" w:name="_Toc189426899"/>
+      <w:bookmarkStart w:id="0" w:name="_Toc190355434"/>
       <w:r>
         <w:lastRenderedPageBreak/>
         <w:t>Como desplegar la aplicación</w:t>
@@ -657,23 +729,7 @@
           <w:b/>
           <w:bCs/>
         </w:rPr>
-        <w:t xml:space="preserve">Descargar e instalar </w:t>
-      </w:r>
-      <w:proofErr w:type="spellStart"/>
-      <w:r>
-        <w:rPr>
-          <w:b/>
-          <w:bCs/>
-        </w:rPr>
-        <w:t>Xampp</w:t>
-      </w:r>
-      <w:proofErr w:type="spellEnd"/>
-      <w:r>
-        <w:rPr>
-          <w:b/>
-          <w:bCs/>
-        </w:rPr>
-        <w:t>.</w:t>
+        <w:t>Descargar e instalar Xampp.</w:t>
       </w:r>
     </w:p>
     <w:p>
@@ -702,15 +758,7 @@
         <w:ind w:firstLine="360"/>
       </w:pPr>
       <w:r>
-        <w:t xml:space="preserve">Y hacer </w:t>
-      </w:r>
-      <w:proofErr w:type="spellStart"/>
-      <w:r>
-        <w:t>click</w:t>
-      </w:r>
-      <w:proofErr w:type="spellEnd"/>
-      <w:r>
-        <w:t xml:space="preserve"> en el botón de la pantalla, después, debemos seguir la instalación siguiendo las instrucciones que nos indica.</w:t>
+        <w:t>Y hacer click en el botón de la pantalla, después, debemos seguir la instalación siguiendo las instrucciones que nos indica.</w:t>
       </w:r>
     </w:p>
     <w:p>
@@ -775,17 +823,8 @@
           <w:b/>
           <w:bCs/>
         </w:rPr>
-        <w:t xml:space="preserve">Descargar e instalar </w:t>
-      </w:r>
-      <w:proofErr w:type="spellStart"/>
-      <w:r>
-        <w:rPr>
-          <w:b/>
-          <w:bCs/>
-        </w:rPr>
-        <w:t>Composer</w:t>
-      </w:r>
-      <w:proofErr w:type="spellEnd"/>
+        <w:t>Descargar e instalar Composer</w:t>
+      </w:r>
     </w:p>
     <w:p>
       <w:r>
@@ -813,15 +852,7 @@
         <w:ind w:firstLine="360"/>
       </w:pPr>
       <w:r>
-        <w:t xml:space="preserve">Y hacer </w:t>
-      </w:r>
-      <w:proofErr w:type="spellStart"/>
-      <w:r>
-        <w:t>click</w:t>
-      </w:r>
-      <w:proofErr w:type="spellEnd"/>
-      <w:r>
-        <w:t xml:space="preserve"> en el botón de la pantalla, después, debemos seguir la instalación siguiendo las instrucciones que nos indica.</w:t>
+        <w:t>Y hacer click en el botón de la pantalla, después, debemos seguir la instalación siguiendo las instrucciones que nos indica.</w:t>
       </w:r>
     </w:p>
     <w:p>
@@ -918,15 +949,7 @@
       </w:pPr>
       <w:r>
         <w:lastRenderedPageBreak/>
-        <w:t xml:space="preserve">Y hacer </w:t>
-      </w:r>
-      <w:proofErr w:type="spellStart"/>
-      <w:r>
-        <w:t>click</w:t>
-      </w:r>
-      <w:proofErr w:type="spellEnd"/>
-      <w:r>
-        <w:t xml:space="preserve"> en el botón de la pantalla, después, debemos seguir la instalación siguiendo las instrucciones que nos indica.</w:t>
+        <w:t>Y hacer click en el botón de la pantalla, después, debemos seguir la instalación siguiendo las instrucciones que nos indica.</w:t>
       </w:r>
     </w:p>
     <w:p>
@@ -1001,23 +1024,7 @@
     </w:p>
     <w:p>
       <w:r>
-        <w:t xml:space="preserve">Para descargar el repositorio, debemos dirigirnos a la siguiente </w:t>
-      </w:r>
-      <w:proofErr w:type="spellStart"/>
-      <w:r>
-        <w:t>url</w:t>
-      </w:r>
-      <w:proofErr w:type="spellEnd"/>
-      <w:r>
-        <w:t xml:space="preserve"> de </w:t>
-      </w:r>
-      <w:proofErr w:type="spellStart"/>
-      <w:r>
-        <w:t>github</w:t>
-      </w:r>
-      <w:proofErr w:type="spellEnd"/>
-      <w:r>
-        <w:t>:</w:t>
+        <w:t>Para descargar el repositorio, debemos dirigirnos a la siguiente url de github:</w:t>
       </w:r>
     </w:p>
     <w:p>
@@ -1038,39 +1045,7 @@
         <w:ind w:firstLine="360"/>
       </w:pPr>
       <w:r>
-        <w:t xml:space="preserve">Una vez con la </w:t>
-      </w:r>
-      <w:proofErr w:type="spellStart"/>
-      <w:r>
-        <w:t>url</w:t>
-      </w:r>
-      <w:proofErr w:type="spellEnd"/>
-      <w:r>
-        <w:t xml:space="preserve">, podemos clonar el repositorio a través de softwares de seguimiento de proyectos como </w:t>
-      </w:r>
-      <w:proofErr w:type="spellStart"/>
-      <w:r>
-        <w:t>Fork</w:t>
-      </w:r>
-      <w:proofErr w:type="spellEnd"/>
-      <w:r>
-        <w:t xml:space="preserve">, pulsando sobre Clone </w:t>
-      </w:r>
-      <w:proofErr w:type="spellStart"/>
-      <w:r>
-        <w:t>Repository</w:t>
-      </w:r>
-      <w:proofErr w:type="spellEnd"/>
-      <w:r>
-        <w:t xml:space="preserve">, colocando la </w:t>
-      </w:r>
-      <w:proofErr w:type="spellStart"/>
-      <w:r>
-        <w:t>url</w:t>
-      </w:r>
-      <w:proofErr w:type="spellEnd"/>
-      <w:r>
-        <w:t xml:space="preserve"> del repositorio y eligiendo la ruta de destino de donde lo queremos clonar.</w:t>
+        <w:t>Una vez con la url, podemos clonar el repositorio a través de softwares de seguimiento de proyectos como Fork, pulsando sobre Clone Repository, colocando la url del repositorio y eligiendo la ruta de destino de donde lo queremos clonar.</w:t>
       </w:r>
     </w:p>
     <w:p>
@@ -1078,13 +1053,8 @@
         <w:ind w:firstLine="360"/>
       </w:pPr>
       <w:r>
-        <w:t xml:space="preserve">También podemos descargar el proyecto descargando el proyecto en formato comprimido desde </w:t>
-      </w:r>
-      <w:proofErr w:type="spellStart"/>
-      <w:r>
-        <w:t>github</w:t>
-      </w:r>
-      <w:proofErr w:type="spellEnd"/>
+        <w:t>También podemos descargar el proyecto descargando el proyecto en formato comprimido desde github</w:t>
+      </w:r>
       <w:r>
         <w:t>.</w:t>
       </w:r>
@@ -1094,23 +1064,7 @@
         <w:ind w:firstLine="360"/>
       </w:pPr>
       <w:r>
-        <w:t xml:space="preserve">Para desplegar la aplicación debemos colocar este proyecto dentro de la carpeta </w:t>
-      </w:r>
-      <w:proofErr w:type="spellStart"/>
-      <w:r>
-        <w:t>htdocs</w:t>
-      </w:r>
-      <w:proofErr w:type="spellEnd"/>
-      <w:r>
-        <w:t xml:space="preserve"> de </w:t>
-      </w:r>
-      <w:proofErr w:type="spellStart"/>
-      <w:r>
-        <w:t>Xampp</w:t>
-      </w:r>
-      <w:proofErr w:type="spellEnd"/>
-      <w:r>
-        <w:t>, y, una vez ahí, abrir este programa para iniciar el servidor en local, pulsando en los siguientes botones:</w:t>
+        <w:t>Para desplegar la aplicación debemos colocar este proyecto dentro de la carpeta htdocs de Xampp, y, una vez ahí, abrir este programa para iniciar el servidor en local, pulsando en los siguientes botones:</w:t>
       </w:r>
     </w:p>
     <w:p>
@@ -1182,17 +1136,8 @@
           <w:b/>
           <w:bCs/>
         </w:rPr>
-        <w:t xml:space="preserve"> y </w:t>
-      </w:r>
-      <w:proofErr w:type="spellStart"/>
-      <w:r>
-        <w:rPr>
-          <w:b/>
-          <w:bCs/>
-        </w:rPr>
-        <w:t>seeders</w:t>
-      </w:r>
-      <w:proofErr w:type="spellEnd"/>
+        <w:t xml:space="preserve"> y seeders</w:t>
+      </w:r>
     </w:p>
     <w:p>
       <w:pPr>
@@ -1256,15 +1201,7 @@
         <w:t>Como vemos, confirmando la pregunta que nos realiza, nos crea también la base de datos sobre la que se va a apoyar nuestro proyecto.</w:t>
       </w:r>
       <w:r>
-        <w:t xml:space="preserve"> Ahora debemos implementar los </w:t>
-      </w:r>
-      <w:proofErr w:type="spellStart"/>
-      <w:r>
-        <w:t>seeders</w:t>
-      </w:r>
-      <w:proofErr w:type="spellEnd"/>
-      <w:r>
-        <w:t>, para los cuales usaremos el siguiente comando, con el cual se nos transferirán todos los datos:</w:t>
+        <w:t xml:space="preserve"> Ahora debemos implementar los seeders, para los cuales usaremos el siguiente comando, con el cual se nos transferirán todos los datos:</w:t>
       </w:r>
     </w:p>
     <w:p>
@@ -1332,16 +1269,11 @@
         <w:t>s</w:t>
       </w:r>
       <w:r>
-        <w:t xml:space="preserve"> </w:t>
-      </w:r>
-      <w:proofErr w:type="spellStart"/>
-      <w:r>
-        <w:t>url</w:t>
+        <w:t xml:space="preserve"> url</w:t>
       </w:r>
       <w:r>
         <w:t>’s</w:t>
       </w:r>
-      <w:proofErr w:type="spellEnd"/>
       <w:r>
         <w:t xml:space="preserve"> para ver la</w:t>
       </w:r>
@@ -1408,7 +1340,7 @@
       <w:pPr>
         <w:pStyle w:val="Ttulo1"/>
       </w:pPr>
-      <w:bookmarkStart w:id="1" w:name="_Toc189426900"/>
+      <w:bookmarkStart w:id="1" w:name="_Toc190355435"/>
       <w:r>
         <w:t>Sprint 1: Configuración inicial del proyecto y autenticación</w:t>
       </w:r>
@@ -1488,15 +1420,7 @@
         <w:ind w:firstLine="708"/>
       </w:pPr>
       <w:r>
-        <w:t xml:space="preserve">Para crear el proyecto con </w:t>
-      </w:r>
-      <w:proofErr w:type="spellStart"/>
-      <w:r>
-        <w:t>laravel</w:t>
-      </w:r>
-      <w:proofErr w:type="spellEnd"/>
-      <w:r>
-        <w:t>, debemos escribir la siguiente línea de comandos en la PowerShell, dentro de la carpeta de proyecto que queremos empezar.</w:t>
+        <w:t>Para crear el proyecto con laravel, debemos escribir la siguiente línea de comandos en la PowerShell, dentro de la carpeta de proyecto que queremos empezar.</w:t>
       </w:r>
     </w:p>
     <w:p>
@@ -1553,20 +1477,7 @@
         </w:numPr>
       </w:pPr>
       <w:r>
-        <w:t xml:space="preserve">Configurar base de datos (MySQL) y </w:t>
-      </w:r>
-      <w:proofErr w:type="gramStart"/>
-      <w:r>
-        <w:t>archivo .</w:t>
-      </w:r>
-      <w:proofErr w:type="spellStart"/>
-      <w:r>
-        <w:t>env</w:t>
-      </w:r>
-      <w:proofErr w:type="spellEnd"/>
-      <w:proofErr w:type="gramEnd"/>
-      <w:r>
-        <w:t>.</w:t>
+        <w:t>Configurar base de datos (MySQL) y archivo .env.</w:t>
       </w:r>
     </w:p>
     <w:p>
@@ -1574,20 +1485,7 @@
         <w:ind w:firstLine="708"/>
       </w:pPr>
       <w:r>
-        <w:t xml:space="preserve">Dentro del </w:t>
-      </w:r>
-      <w:proofErr w:type="gramStart"/>
-      <w:r>
-        <w:t>archivo .</w:t>
-      </w:r>
-      <w:proofErr w:type="spellStart"/>
-      <w:r>
-        <w:t>env</w:t>
-      </w:r>
-      <w:proofErr w:type="spellEnd"/>
-      <w:proofErr w:type="gramEnd"/>
-      <w:r>
-        <w:t>, cambiamos esta línea de código para asignar el nombre de la base de datos.</w:t>
+        <w:t>Dentro del archivo .env, cambiamos esta línea de código para asignar el nombre de la base de datos.</w:t>
       </w:r>
     </w:p>
     <w:p>
@@ -1640,15 +1538,7 @@
         <w:ind w:firstLine="708"/>
       </w:pPr>
       <w:r>
-        <w:t xml:space="preserve">Más adelante, cuando hagamos las migraciones de las tablas desde la PowerShell se creará automáticamente la base de datos en </w:t>
-      </w:r>
-      <w:proofErr w:type="spellStart"/>
-      <w:r>
-        <w:t>PHPMyAdmin</w:t>
-      </w:r>
-      <w:proofErr w:type="spellEnd"/>
-      <w:r>
-        <w:t>. Para evitar fallos con las migraciones, debemos cambiar esta línea en el siguiente archivo:</w:t>
+        <w:t>Más adelante, cuando hagamos las migraciones de las tablas desde la PowerShell se creará automáticamente la base de datos en PHPMyAdmin. Para evitar fallos con las migraciones, debemos cambiar esta línea en el siguiente archivo:</w:t>
       </w:r>
     </w:p>
     <w:p>
@@ -1720,42 +1610,10 @@
         <w:ind w:firstLine="360"/>
       </w:pPr>
       <w:r>
-        <w:t xml:space="preserve">Para unir nuestro repositorio local con GitHub hemos usado </w:t>
-      </w:r>
-      <w:proofErr w:type="spellStart"/>
-      <w:r>
-        <w:t>Fork</w:t>
-      </w:r>
-      <w:proofErr w:type="spellEnd"/>
-      <w:r>
-        <w:t xml:space="preserve">. Hemos creado un nuevo repositorio en la web de GitHub, y con </w:t>
-      </w:r>
-      <w:proofErr w:type="spellStart"/>
-      <w:r>
-        <w:t>Fork</w:t>
-      </w:r>
-      <w:proofErr w:type="spellEnd"/>
-      <w:r>
-        <w:t xml:space="preserve"> hemos iniciado </w:t>
-      </w:r>
-      <w:r>
-        <w:t xml:space="preserve">el repositorio en local. Para subirlo a GitHub simplemente debemos hacer un </w:t>
-      </w:r>
-      <w:proofErr w:type="spellStart"/>
-      <w:r>
-        <w:t>push</w:t>
-      </w:r>
-      <w:proofErr w:type="spellEnd"/>
-      <w:r>
-        <w:t xml:space="preserve"> con el mismo </w:t>
-      </w:r>
-      <w:proofErr w:type="spellStart"/>
-      <w:r>
-        <w:t>Fork</w:t>
-      </w:r>
-      <w:proofErr w:type="spellEnd"/>
-      <w:r>
-        <w:t xml:space="preserve"> e implementar el enlace del repositorio en la nube, el cual se nos crea cuando hacemos el repositorio.</w:t>
+        <w:t xml:space="preserve">Para unir nuestro repositorio local con GitHub hemos usado Fork. Hemos creado un nuevo repositorio en la web de GitHub, y con Fork hemos iniciado </w:t>
+      </w:r>
+      <w:r>
+        <w:t>el repositorio en local. Para subirlo a GitHub simplemente debemos hacer un push con el mismo Fork e implementar el enlace del repositorio en la nube, el cual se nos crea cuando hacemos el repositorio.</w:t>
       </w:r>
     </w:p>
     <w:p>
@@ -1763,36 +1621,7 @@
         <w:ind w:firstLine="360"/>
       </w:pPr>
       <w:r>
-        <w:t xml:space="preserve">Antes de subirlo a GitHub, debemos borrar el archivo </w:t>
-      </w:r>
-      <w:proofErr w:type="gramStart"/>
-      <w:r>
-        <w:t>de .</w:t>
-      </w:r>
-      <w:proofErr w:type="spellStart"/>
-      <w:r>
-        <w:t>gitignore</w:t>
-      </w:r>
-      <w:proofErr w:type="spellEnd"/>
-      <w:proofErr w:type="gramEnd"/>
-      <w:r>
-        <w:t xml:space="preserve"> para que no haya ningún archivo que perdamos cuando hagamos el </w:t>
-      </w:r>
-      <w:proofErr w:type="spellStart"/>
-      <w:r>
-        <w:t>push</w:t>
-      </w:r>
-      <w:proofErr w:type="spellEnd"/>
-      <w:r>
-        <w:t xml:space="preserve">. Este archivo lo encontramos en la carpeta de </w:t>
-      </w:r>
-      <w:proofErr w:type="spellStart"/>
-      <w:r>
-        <w:t>laravel</w:t>
-      </w:r>
-      <w:proofErr w:type="spellEnd"/>
-      <w:r>
-        <w:t>. En mi caso lo he dejado vacío.</w:t>
+        <w:t>Antes de subirlo a GitHub, debemos borrar el archivo de .gitignore para que no haya ningún archivo que perdamos cuando hagamos el push. Este archivo lo encontramos en la carpeta de laravel. En mi caso lo he dejado vacío.</w:t>
       </w:r>
     </w:p>
     <w:p>
@@ -1871,15 +1700,7 @@
         </w:numPr>
       </w:pPr>
       <w:r>
-        <w:t xml:space="preserve">Usar Laravel </w:t>
-      </w:r>
-      <w:proofErr w:type="spellStart"/>
-      <w:r>
-        <w:t>Breeze</w:t>
-      </w:r>
-      <w:proofErr w:type="spellEnd"/>
-      <w:r>
-        <w:t xml:space="preserve"> o Laravel UI para generar un sistema básico de</w:t>
+        <w:t>Usar Laravel Breeze o Laravel UI para generar un sistema básico de</w:t>
       </w:r>
       <w:r>
         <w:t xml:space="preserve"> </w:t>
@@ -2045,15 +1866,7 @@
     </w:p>
     <w:p>
       <w:r>
-        <w:t xml:space="preserve">Para configurar el acceso a las diferentes partes de la aplicación se ha modificado el archivo de rutas </w:t>
-      </w:r>
-      <w:proofErr w:type="spellStart"/>
-      <w:r>
-        <w:t>web.php</w:t>
-      </w:r>
-      <w:proofErr w:type="spellEnd"/>
-      <w:r>
-        <w:t>, para dejarlo de la siguiente manera:</w:t>
+        <w:t>Para configurar el acceso a las diferentes partes de la aplicación se ha modificado el archivo de rutas web.php, para dejarlo de la siguiente manera:</w:t>
       </w:r>
     </w:p>
     <w:p>
@@ -2163,23 +1976,7 @@
       </w:pPr>
       <w:r>
         <w:lastRenderedPageBreak/>
-        <w:t xml:space="preserve">Al pulsar en el botón de cerrar sesión, la página nos redirige directamente al </w:t>
-      </w:r>
-      <w:proofErr w:type="spellStart"/>
-      <w:r>
-        <w:t>login</w:t>
-      </w:r>
-      <w:proofErr w:type="spellEnd"/>
-      <w:r>
-        <w:t xml:space="preserve"> de los usuarios, al que se le ha implementado un botón en el </w:t>
-      </w:r>
-      <w:proofErr w:type="spellStart"/>
-      <w:r>
-        <w:t>header</w:t>
-      </w:r>
-      <w:proofErr w:type="spellEnd"/>
-      <w:r>
-        <w:t xml:space="preserve"> para volver al menú del restaurante y poder visualizar la carta.</w:t>
+        <w:t>Al pulsar en el botón de cerrar sesión, la página nos redirige directamente al login de los usuarios, al que se le ha implementado un botón en el header para volver al menú del restaurante y poder visualizar la carta.</w:t>
       </w:r>
     </w:p>
     <w:p>
@@ -2232,15 +2029,7 @@
         <w:ind w:firstLine="360"/>
       </w:pPr>
       <w:r>
-        <w:t xml:space="preserve">La vista de la carta (vista pública), se ve, por ahora, tan simple como la del administrador, con un botón para acceder al </w:t>
-      </w:r>
-      <w:proofErr w:type="spellStart"/>
-      <w:r>
-        <w:t>login</w:t>
-      </w:r>
-      <w:proofErr w:type="spellEnd"/>
-      <w:r>
-        <w:t xml:space="preserve"> y entrar a su cuenta. Mas adelante, en los próximos Sprints, se irán introduciendo productos al restaurante y los mostraremos en esta vista.</w:t>
+        <w:t>La vista de la carta (vista pública), se ve, por ahora, tan simple como la del administrador, con un botón para acceder al login y entrar a su cuenta. Mas adelante, en los próximos Sprints, se irán introduciendo productos al restaurante y los mostraremos en esta vista.</w:t>
       </w:r>
     </w:p>
     <w:p>
@@ -2284,15 +2073,7 @@
         </w:numPr>
       </w:pPr>
       <w:r>
-        <w:t>Usuarios (</w:t>
-      </w:r>
-      <w:proofErr w:type="spellStart"/>
-      <w:r>
-        <w:t>users</w:t>
-      </w:r>
-      <w:proofErr w:type="spellEnd"/>
-      <w:r>
-        <w:t>).</w:t>
+        <w:t>Usuarios (users).</w:t>
       </w:r>
     </w:p>
     <w:p>
@@ -2316,15 +2097,7 @@
         </w:numPr>
       </w:pPr>
       <w:r>
-        <w:t>Categorías (</w:t>
-      </w:r>
-      <w:proofErr w:type="spellStart"/>
-      <w:r>
-        <w:t>categorias</w:t>
-      </w:r>
-      <w:proofErr w:type="spellEnd"/>
-      <w:r>
-        <w:t>).</w:t>
+        <w:t>Categorías (categorias).</w:t>
       </w:r>
     </w:p>
     <w:p>
@@ -2334,21 +2107,8 @@
       <w:r>
         <w:t xml:space="preserve">Para crear las tablas he abierto la PowerShell de Windows como administrador dentro de la carpeta de </w:t>
       </w:r>
-      <w:proofErr w:type="spellStart"/>
-      <w:r>
-        <w:t>laravel</w:t>
-      </w:r>
-      <w:proofErr w:type="spellEnd"/>
-      <w:r>
-        <w:t xml:space="preserve">, dentro de la carpeta del proyecto (en mi caso llamado “restaurant”), y a su vez dentro de la carpeta de </w:t>
-      </w:r>
-      <w:proofErr w:type="spellStart"/>
-      <w:r>
-        <w:t>htdocs</w:t>
-      </w:r>
-      <w:proofErr w:type="spellEnd"/>
-      <w:r>
-        <w:t>.</w:t>
+      <w:r>
+        <w:t>laravel, dentro de la carpeta del proyecto (en mi caso llamado “restaurant”), y a su vez dentro de la carpeta de htdocs.</w:t>
       </w:r>
     </w:p>
     <w:p>
@@ -2404,29 +2164,13 @@
     <w:p>
       <w:r>
         <w:tab/>
-        <w:t xml:space="preserve">Para comprobar que se nos han creado correctamente, vamos a nuestra carpeta de archivos del proyecto, y, dentro de ella nos vamos a </w:t>
-      </w:r>
-      <w:proofErr w:type="spellStart"/>
-      <w:r>
-        <w:t>database</w:t>
-      </w:r>
-      <w:proofErr w:type="spellEnd"/>
-      <w:r>
-        <w:t xml:space="preserve"> </w:t>
+        <w:t xml:space="preserve">Para comprobar que se nos han creado correctamente, vamos a nuestra carpeta de archivos del proyecto, y, dentro de ella nos vamos a database </w:t>
       </w:r>
       <w:r>
         <w:sym w:font="Wingdings" w:char="F0E0"/>
       </w:r>
       <w:r>
-        <w:t xml:space="preserve"> </w:t>
-      </w:r>
-      <w:proofErr w:type="spellStart"/>
-      <w:r>
-        <w:t>migrations</w:t>
-      </w:r>
-      <w:proofErr w:type="spellEnd"/>
-      <w:r>
-        <w:t>; y comprobamos que están los archivos para las nuevas tablas:</w:t>
+        <w:t xml:space="preserve"> migrations; y comprobamos que están los archivos para las nuevas tablas:</w:t>
       </w:r>
     </w:p>
     <w:p>
@@ -2698,15 +2442,7 @@
         <w:ind w:firstLine="360"/>
       </w:pPr>
       <w:r>
-        <w:t xml:space="preserve">Como podemos ver, nos pide una confirmación ya que no tenemos la base de datos creada, de esta manera, crea la base de datos directamente con todas sus migraciones, y comprobamos que se ha creado correctamente. Nos vamos a </w:t>
-      </w:r>
-      <w:proofErr w:type="spellStart"/>
-      <w:r>
-        <w:t>phpMyAdmin</w:t>
-      </w:r>
-      <w:proofErr w:type="spellEnd"/>
-      <w:r>
-        <w:t xml:space="preserve"> y vemos nuestra nueva base de datos con la que ya podemos empezar a trabajar:</w:t>
+        <w:t>Como podemos ver, nos pide una confirmación ya que no tenemos la base de datos creada, de esta manera, crea la base de datos directamente con todas sus migraciones, y comprobamos que se ha creado correctamente. Nos vamos a phpMyAdmin y vemos nuestra nueva base de datos con la que ya podemos empezar a trabajar:</w:t>
       </w:r>
     </w:p>
     <w:p>
@@ -2792,15 +2528,7 @@
         <w:ind w:firstLine="708"/>
       </w:pPr>
       <w:r>
-        <w:t xml:space="preserve">Por ahora, solo tenemos dos páginas en nuestro proyecto, pero ambas ya se encuentran en un controlador desde donde podemos reorganizar todas nuestras rutas de una manera más clara, en este caso, el archivo </w:t>
-      </w:r>
-      <w:proofErr w:type="spellStart"/>
-      <w:r>
-        <w:t>web.php</w:t>
-      </w:r>
-      <w:proofErr w:type="spellEnd"/>
-      <w:r>
-        <w:t xml:space="preserve"> se ha quedado de la siguiente manera:</w:t>
+        <w:t>Por ahora, solo tenemos dos páginas en nuestro proyecto, pero ambas ya se encuentran en un controlador desde donde podemos reorganizar todas nuestras rutas de una manera más clara, en este caso, el archivo web.php se ha quedado de la siguiente manera:</w:t>
       </w:r>
     </w:p>
     <w:p>
@@ -3005,15 +2733,7 @@
         <w:t xml:space="preserve"> surgido durante este sprint fue al hacer las primeras migraciones</w:t>
       </w:r>
       <w:r>
-        <w:t>, ya que al hacerlas en casa debíamos tener el “</w:t>
-      </w:r>
-      <w:proofErr w:type="spellStart"/>
-      <w:r>
-        <w:t>composer</w:t>
-      </w:r>
-      <w:proofErr w:type="spellEnd"/>
-      <w:r>
-        <w:t>” instalado, al no tenerlo, nos surgía el siguiente error:</w:t>
+        <w:t>, ya que al hacerlas en casa debíamos tener el “composer” instalado, al no tenerlo, nos surgía el siguiente error:</w:t>
       </w:r>
     </w:p>
     <w:p>
@@ -3070,23 +2790,7 @@
         <w:ind w:firstLine="708"/>
       </w:pPr>
       <w:r>
-        <w:t xml:space="preserve">Una vez leído este error, me di cuenta de donde estaba el fallo, ya que en un principio pensaba que ya lo </w:t>
-      </w:r>
-      <w:proofErr w:type="spellStart"/>
-      <w:r>
-        <w:t>tenia</w:t>
-      </w:r>
-      <w:proofErr w:type="spellEnd"/>
-      <w:r>
-        <w:t xml:space="preserve"> en mi equipo. Una vez instalado el “</w:t>
-      </w:r>
-      <w:proofErr w:type="spellStart"/>
-      <w:r>
-        <w:t>composer</w:t>
-      </w:r>
-      <w:proofErr w:type="spellEnd"/>
-      <w:r>
-        <w:t>”, volvemos a probar las migraciones de las tablas, y ya nos la hace correctamente como vemos en la siguiente captura:</w:t>
+        <w:t>Una vez leído este error, me di cuenta de donde estaba el fallo, ya que en un principio pensaba que ya lo tenia en mi equipo. Una vez instalado el “composer”, volvemos a probar las migraciones de las tablas, y ya nos la hace correctamente como vemos en la siguiente captura:</w:t>
       </w:r>
     </w:p>
     <w:p>
@@ -3146,15 +2850,7 @@
         <w:t>segundo conflicto</w:t>
       </w:r>
       <w:r>
-        <w:t xml:space="preserve"> surgido fue al ejecutar los comandos necesarios para realizar la instalación de la autenticación. </w:t>
-      </w:r>
-      <w:proofErr w:type="spellStart"/>
-      <w:r>
-        <w:t>Aparecian</w:t>
-      </w:r>
-      <w:proofErr w:type="spellEnd"/>
-      <w:r>
-        <w:t xml:space="preserve"> los siguientes errores:</w:t>
+        <w:t xml:space="preserve"> surgido fue al ejecutar los comandos necesarios para realizar la instalación de la autenticación. Aparecian los siguientes errores:</w:t>
       </w:r>
     </w:p>
     <w:p>
@@ -3204,15 +2900,7 @@
         <w:ind w:firstLine="708"/>
       </w:pPr>
       <w:r>
-        <w:t xml:space="preserve">Estos errores se deben a que Node.js no está correctamente instalado, por lo que para solucionarlo ejecuté de nuevo el instalador, desinstalé Node.js y lo volví a instalar; sin embargo, esta vez haciendo </w:t>
-      </w:r>
-      <w:proofErr w:type="spellStart"/>
-      <w:r>
-        <w:t>click</w:t>
-      </w:r>
-      <w:proofErr w:type="spellEnd"/>
-      <w:r>
-        <w:t xml:space="preserve"> en la siguiente casilla, necesaria para que no aparezcan estos errores:</w:t>
+        <w:t>Estos errores se deben a que Node.js no está correctamente instalado, por lo que para solucionarlo ejecuté de nuevo el instalador, desinstalé Node.js y lo volví a instalar; sin embargo, esta vez haciendo click en la siguiente casilla, necesaria para que no aparezcan estos errores:</w:t>
       </w:r>
     </w:p>
     <w:p>
@@ -3316,15 +3004,7 @@
         <w:ind w:firstLine="708"/>
       </w:pPr>
       <w:r>
-        <w:t xml:space="preserve">Una vez terminado, podemos comprobar que nos devuelve la versión </w:t>
-      </w:r>
-      <w:proofErr w:type="spellStart"/>
-      <w:r>
-        <w:t>npm</w:t>
-      </w:r>
-      <w:proofErr w:type="spellEnd"/>
-      <w:r>
-        <w:t xml:space="preserve"> correctamente.</w:t>
+        <w:t>Una vez terminado, podemos comprobar que nos devuelve la versión npm correctamente.</w:t>
       </w:r>
     </w:p>
     <w:p>
@@ -3548,7 +3228,7 @@
       <w:pPr>
         <w:pStyle w:val="Ttulo1"/>
       </w:pPr>
-      <w:bookmarkStart w:id="2" w:name="_Toc189426901"/>
+      <w:bookmarkStart w:id="2" w:name="_Toc190355436"/>
       <w:r>
         <w:lastRenderedPageBreak/>
         <w:t>Sprint 2: Gestión de categorías y productos</w:t>
@@ -3602,17 +3282,8 @@
           <w:b/>
           <w:bCs/>
         </w:rPr>
-        <w:t xml:space="preserve">Migraciones y </w:t>
-      </w:r>
-      <w:proofErr w:type="spellStart"/>
-      <w:r>
-        <w:rPr>
-          <w:b/>
-          <w:bCs/>
-        </w:rPr>
-        <w:t>seeders</w:t>
-      </w:r>
-      <w:proofErr w:type="spellEnd"/>
+        <w:t>Migraciones y seeders</w:t>
+      </w:r>
       <w:r>
         <w:rPr>
           <w:b/>
@@ -3630,15 +3301,7 @@
         </w:numPr>
       </w:pPr>
       <w:r>
-        <w:t xml:space="preserve">Crear migraciones para </w:t>
-      </w:r>
-      <w:proofErr w:type="spellStart"/>
-      <w:r>
-        <w:t>categorias</w:t>
-      </w:r>
-      <w:proofErr w:type="spellEnd"/>
-      <w:r>
-        <w:t xml:space="preserve"> y productos (si no están completas en</w:t>
+        <w:t>Crear migraciones para categorias y productos (si no están completas en</w:t>
       </w:r>
       <w:r>
         <w:t xml:space="preserve"> </w:t>
@@ -3664,15 +3327,7 @@
         </w:numPr>
       </w:pPr>
       <w:r>
-        <w:t xml:space="preserve">Crear </w:t>
-      </w:r>
-      <w:proofErr w:type="spellStart"/>
-      <w:r>
-        <w:t>seeders</w:t>
-      </w:r>
-      <w:proofErr w:type="spellEnd"/>
-      <w:r>
-        <w:t xml:space="preserve"> para poblar la base de datos con datos iniciales (ej.:</w:t>
+        <w:t>Crear seeders para poblar la base de datos con datos iniciales (ej.:</w:t>
       </w:r>
       <w:r>
         <w:t xml:space="preserve"> </w:t>
@@ -3686,15 +3341,7 @@
         <w:ind w:firstLine="708"/>
       </w:pPr>
       <w:r>
-        <w:t xml:space="preserve">Antes de crear los </w:t>
-      </w:r>
-      <w:proofErr w:type="spellStart"/>
-      <w:r>
-        <w:t>seeders</w:t>
-      </w:r>
-      <w:proofErr w:type="spellEnd"/>
-      <w:r>
-        <w:t>, podemos reiniciar la base de datos para probarla, por si tenemos datos de antes de pruebas que he ido haciendo. Para ello, utilizaremos la siguiente línea de comandos en la PowerShell de Windows</w:t>
+        <w:t>Antes de crear los seeders, podemos reiniciar la base de datos para probarla, por si tenemos datos de antes de pruebas que he ido haciendo. Para ello, utilizaremos la siguiente línea de comandos en la PowerShell de Windows</w:t>
       </w:r>
       <w:r>
         <w:t>:</w:t>
@@ -3751,15 +3398,7 @@
     <w:p>
       <w:r>
         <w:tab/>
-        <w:t xml:space="preserve">Para hacer los </w:t>
-      </w:r>
-      <w:proofErr w:type="spellStart"/>
-      <w:r>
-        <w:t>seeders</w:t>
-      </w:r>
-      <w:proofErr w:type="spellEnd"/>
-      <w:r>
-        <w:t xml:space="preserve">, debemos ejecutar en la PowerShell un comando para crear los archivos que llevaran datos por defecto, para después, en esos archivos, </w:t>
+        <w:t xml:space="preserve">Para hacer los seeders, debemos ejecutar en la PowerShell un comando para crear los archivos que llevaran datos por defecto, para después, en esos archivos, </w:t>
       </w:r>
       <w:r>
         <w:t>crear los datos. Vamos a ver un ejemplo para crear las categorías. Primero cr</w:t>
@@ -4066,51 +3705,11 @@
         <w:t xml:space="preserve">los métodos para: ver </w:t>
       </w:r>
       <w:r>
-        <w:t>el listado de categorías (</w:t>
-      </w:r>
-      <w:proofErr w:type="spellStart"/>
-      <w:r>
-        <w:t>index</w:t>
-      </w:r>
-      <w:proofErr w:type="spellEnd"/>
-      <w:r>
-        <w:t>); ver la página con el formulario para crear una nueva categoría (</w:t>
-      </w:r>
-      <w:proofErr w:type="spellStart"/>
-      <w:r>
-        <w:t>create</w:t>
-      </w:r>
-      <w:proofErr w:type="spellEnd"/>
-      <w:r>
-        <w:t xml:space="preserve">); guardar la nueva </w:t>
+        <w:t xml:space="preserve">el listado de categorías (index); ver la página con el formulario para crear una nueva categoría (create); guardar la nueva </w:t>
       </w:r>
       <w:r>
         <w:lastRenderedPageBreak/>
-        <w:t>categoría (store); ver la página con el formulario para editar una categoría (</w:t>
-      </w:r>
-      <w:proofErr w:type="spellStart"/>
-      <w:r>
-        <w:t>edit</w:t>
-      </w:r>
-      <w:proofErr w:type="spellEnd"/>
-      <w:r>
-        <w:t>); guardar la modificación para la categoría editada (</w:t>
-      </w:r>
-      <w:proofErr w:type="spellStart"/>
-      <w:r>
-        <w:t>update</w:t>
-      </w:r>
-      <w:proofErr w:type="spellEnd"/>
-      <w:r>
-        <w:t>); eliminar una categoría (</w:t>
-      </w:r>
-      <w:proofErr w:type="spellStart"/>
-      <w:r>
-        <w:t>destroy</w:t>
-      </w:r>
-      <w:proofErr w:type="spellEnd"/>
-      <w:r>
-        <w:t xml:space="preserve">). </w:t>
+        <w:t xml:space="preserve">categoría (store); ver la página con el formulario para editar una categoría (edit); guardar la modificación para la categoría editada (update); eliminar una categoría (destroy). </w:t>
       </w:r>
       <w:r>
         <w:t>A todas estas opciones para las categorías accedemos a través de un botón en la vista de administrador.</w:t>
@@ -4124,23 +3723,7 @@
         <w:t xml:space="preserve">También he implementado aquí el método para mostrar los productos </w:t>
       </w:r>
       <w:r>
-        <w:t>en la vista pública al hacer uso del modelo “</w:t>
-      </w:r>
-      <w:proofErr w:type="spellStart"/>
-      <w:r>
-        <w:t>Category</w:t>
-      </w:r>
-      <w:proofErr w:type="spellEnd"/>
-      <w:r>
-        <w:t>”, (</w:t>
-      </w:r>
-      <w:proofErr w:type="spellStart"/>
-      <w:r>
-        <w:t>vistaPubli</w:t>
-      </w:r>
-      <w:proofErr w:type="spellEnd"/>
-      <w:r>
-        <w:t>).</w:t>
+        <w:t>en la vista pública al hacer uso del modelo “Category”, (vistaPubli).</w:t>
       </w:r>
     </w:p>
     <w:p>
@@ -4228,83 +3811,19 @@
         <w:sym w:font="Wingdings" w:char="F0E0"/>
       </w:r>
       <w:r>
-        <w:t xml:space="preserve"> </w:t>
-      </w:r>
-      <w:proofErr w:type="spellStart"/>
-      <w:r>
-        <w:t>Models</w:t>
-      </w:r>
-      <w:proofErr w:type="spellEnd"/>
-      <w:r>
-        <w:t>.</w:t>
-      </w:r>
-      <w:r>
-        <w:t xml:space="preserve"> Al igual que en las categorías, debemos crear también el controlador, y, en él, colocaremos los métodos para: ver la vista de inicio del administrador (</w:t>
-      </w:r>
-      <w:proofErr w:type="spellStart"/>
-      <w:r>
-        <w:t>admin</w:t>
-      </w:r>
-      <w:proofErr w:type="spellEnd"/>
-      <w:r>
-        <w:t>); ver el listado de los productos organizados en categorías (</w:t>
-      </w:r>
-      <w:proofErr w:type="spellStart"/>
-      <w:r>
-        <w:t>verProductos</w:t>
-      </w:r>
-      <w:proofErr w:type="spellEnd"/>
-      <w:r>
-        <w:t xml:space="preserve">); ver el formulario </w:t>
-      </w:r>
-      <w:r>
-        <w:t>para crear un nuevo producto (</w:t>
-      </w:r>
-      <w:proofErr w:type="spellStart"/>
-      <w:r>
-        <w:t>create</w:t>
-      </w:r>
-      <w:proofErr w:type="spellEnd"/>
-      <w:r>
-        <w:t>); guardar el nuevo producto (store); ver el formulario para editar un producto (</w:t>
-      </w:r>
-      <w:proofErr w:type="spellStart"/>
-      <w:r>
-        <w:t>edit</w:t>
-      </w:r>
-      <w:proofErr w:type="spellEnd"/>
-      <w:r>
-        <w:t>); guardar la modificación para el producto editado (</w:t>
-      </w:r>
-      <w:proofErr w:type="spellStart"/>
-      <w:r>
-        <w:t>update</w:t>
-      </w:r>
-      <w:proofErr w:type="spellEnd"/>
-      <w:r>
-        <w:t>); eliminar un producto (</w:t>
-      </w:r>
-      <w:proofErr w:type="spellStart"/>
-      <w:r>
-        <w:t>destroy</w:t>
-      </w:r>
-      <w:proofErr w:type="spellEnd"/>
-      <w:r>
-        <w:t>).</w:t>
+        <w:t xml:space="preserve"> Models.</w:t>
+      </w:r>
+      <w:r>
+        <w:t xml:space="preserve"> Al igual que en las categorías, debemos crear también el controlador, y, en él, colocaremos los métodos para: ver la vista de inicio del administrador (admin); ver el listado de los productos organizados en categorías (verProductos); ver el formulario </w:t>
+      </w:r>
+      <w:r>
+        <w:t>para crear un nuevo producto (create); guardar el nuevo producto (store); ver el formulario para editar un producto (edit); guardar la modificación para el producto editado (update); eliminar un producto (destroy).</w:t>
       </w:r>
     </w:p>
     <w:p>
       <w:r>
         <w:tab/>
-        <w:t xml:space="preserve">Para subir las imágenes, utilizamos en primer lugar un input de tipo archivo. Esta imagen se guardará en la ruta </w:t>
-      </w:r>
-      <w:proofErr w:type="spellStart"/>
-      <w:r>
-        <w:t>storage</w:t>
-      </w:r>
-      <w:proofErr w:type="spellEnd"/>
-      <w:r>
-        <w:t xml:space="preserve"> </w:t>
+        <w:t xml:space="preserve">Para subir las imágenes, utilizamos en primer lugar un input de tipo archivo. Esta imagen se guardará en la ruta storage </w:t>
       </w:r>
       <w:r>
         <w:sym w:font="Wingdings" w:char="F0E0"/>
@@ -4316,15 +3835,7 @@
         <w:sym w:font="Wingdings" w:char="F0E0"/>
       </w:r>
       <w:r>
-        <w:t xml:space="preserve"> </w:t>
-      </w:r>
-      <w:proofErr w:type="spellStart"/>
-      <w:r>
-        <w:t>public</w:t>
-      </w:r>
-      <w:proofErr w:type="spellEnd"/>
-      <w:r>
-        <w:t xml:space="preserve"> </w:t>
+        <w:t xml:space="preserve"> public </w:t>
       </w:r>
       <w:r>
         <w:sym w:font="Wingdings" w:char="F0E0"/>
@@ -4333,15 +3844,7 @@
         <w:t xml:space="preserve"> productos (esta última carpeta creada por mí). A la hora de listar estas imágenes, debemos escribir un comando en la PowerShell para </w:t>
       </w:r>
       <w:r>
-        <w:t xml:space="preserve">que las imágenes de esta carpeta se guarden en la carpeta </w:t>
-      </w:r>
-      <w:proofErr w:type="spellStart"/>
-      <w:r>
-        <w:t>public</w:t>
-      </w:r>
-      <w:proofErr w:type="spellEnd"/>
-      <w:r>
-        <w:t>, a la cual accedemos para ello</w:t>
+        <w:t>que las imágenes de esta carpeta se guarden en la carpeta public, a la cual accedemos para ello</w:t>
       </w:r>
       <w:r>
         <w:t xml:space="preserve">. Dicho comando es el siguiente: </w:t>
@@ -4500,23 +4003,7 @@
         <w:t xml:space="preserve">este sprint, al trabajar todo el tema de </w:t>
       </w:r>
       <w:r>
-        <w:t xml:space="preserve">migraciones de tablas, vistas, </w:t>
-      </w:r>
-      <w:proofErr w:type="spellStart"/>
-      <w:r>
-        <w:t>seeders</w:t>
-      </w:r>
-      <w:proofErr w:type="spellEnd"/>
-      <w:r>
-        <w:t xml:space="preserve">, creaciones y ediciones, etc., se ha trabajado mucho con variables con nombres parecidos, como, por ejemplo, el uso de: productos – producto – </w:t>
-      </w:r>
-      <w:proofErr w:type="spellStart"/>
-      <w:r>
-        <w:t>products</w:t>
-      </w:r>
-      <w:proofErr w:type="spellEnd"/>
-      <w:r>
-        <w:t>. Al haber estas variaciones en las palabras, en algunas ocasiones no estaban bien las redirecciones a las rutas, métodos u otros. Sin embargo, estos problemas se solucionan con un poco de paciencia, siguiendo el camino que te dice el propio Laravel (variable no encontrada, por ejemplo), hasta dar con la línea que había que corregir.</w:t>
+        <w:t>migraciones de tablas, vistas, seeders, creaciones y ediciones, etc., se ha trabajado mucho con variables con nombres parecidos, como, por ejemplo, el uso de: productos – producto – products. Al haber estas variaciones en las palabras, en algunas ocasiones no estaban bien las redirecciones a las rutas, métodos u otros. Sin embargo, estos problemas se solucionan con un poco de paciencia, siguiendo el camino que te dice el propio Laravel (variable no encontrada, por ejemplo), hasta dar con la línea que había que corregir.</w:t>
       </w:r>
     </w:p>
     <w:p>
@@ -4597,10 +4084,12 @@
       <w:pPr>
         <w:pStyle w:val="Ttulo1"/>
       </w:pPr>
+      <w:bookmarkStart w:id="3" w:name="_Toc190355437"/>
       <w:r>
         <w:lastRenderedPageBreak/>
         <w:t>Sprint 3: Gestión de anuncios y sistema de notificaciones</w:t>
       </w:r>
+      <w:bookmarkEnd w:id="3"/>
     </w:p>
     <w:p>
       <w:pPr>
@@ -4790,15 +4279,7 @@
         <w:t>Para el CRUD de anuncios</w:t>
       </w:r>
       <w:r>
-        <w:t xml:space="preserve"> se han seguido los mismos pasos que en las categorías y en los productos. Se ha creado el controlador; en el archivo de rutas se han definido todas las necesarias para apuntar al controlador; y, en este, se han definido las distintas acciones que debemos hacer con los anuncios (listar, crear, editar y eliminar). A la misma vez, a todas estas acciones pueden a través de un </w:t>
-      </w:r>
-      <w:proofErr w:type="spellStart"/>
-      <w:r>
-        <w:t>card</w:t>
-      </w:r>
-      <w:proofErr w:type="spellEnd"/>
-      <w:r>
-        <w:t xml:space="preserve"> que se he ha creado en la vista del administrador, para que sólo </w:t>
+        <w:t xml:space="preserve"> se han seguido los mismos pasos que en las categorías y en los productos. Se ha creado el controlador; en el archivo de rutas se han definido todas las necesarias para apuntar al controlador; y, en este, se han definido las distintas acciones que debemos hacer con los anuncios (listar, crear, editar y eliminar). A la misma vez, a todas estas acciones pueden a través de un card que se he ha creado en la vista del administrador, para que sólo </w:t>
       </w:r>
       <w:r>
         <w:t>é</w:t>
@@ -4962,18 +4443,7 @@
         <w:t>Como podemos comprobar, he creado dos anuncios (uno pasado y otro para el futuro)</w:t>
       </w:r>
       <w:r>
-        <w:t xml:space="preserve">, </w:t>
-      </w:r>
-      <w:proofErr w:type="gramStart"/>
-      <w:r>
-        <w:t>y ,</w:t>
-      </w:r>
-      <w:r>
-        <w:t>en</w:t>
-      </w:r>
-      <w:proofErr w:type="gramEnd"/>
-      <w:r>
-        <w:t xml:space="preserve"> la vista pública, estos dos anuncios no nos aparecían.</w:t>
+        <w:t>, y ,en la vista pública, estos dos anuncios no nos aparecían.</w:t>
       </w:r>
     </w:p>
     <w:p>
@@ -5055,15 +4525,7 @@
         </w:numPr>
       </w:pPr>
       <w:r>
-        <w:t xml:space="preserve">Configurar un </w:t>
-      </w:r>
-      <w:proofErr w:type="spellStart"/>
-      <w:r>
-        <w:t>bot</w:t>
-      </w:r>
-      <w:proofErr w:type="spellEnd"/>
-      <w:r>
-        <w:t xml:space="preserve"> de Telegram.</w:t>
+        <w:t>Configurar un bot de Telegram.</w:t>
       </w:r>
     </w:p>
     <w:p>
@@ -5071,15 +4533,7 @@
         <w:ind w:firstLine="708"/>
       </w:pPr>
       <w:r>
-        <w:t xml:space="preserve">Para la configuración del </w:t>
-      </w:r>
-      <w:proofErr w:type="spellStart"/>
-      <w:r>
-        <w:t>bot</w:t>
-      </w:r>
-      <w:proofErr w:type="spellEnd"/>
-      <w:r>
-        <w:t xml:space="preserve"> de Telegram se han seguido las instrucciones vistas en clase, siguiendo los pasos para llegar al punto final y comprobar que los mensajes se envían correctamente.</w:t>
+        <w:t>Para la configuración del bot de Telegram se han seguido las instrucciones vistas en clase, siguiendo los pasos para llegar al punto final y comprobar que los mensajes se envían correctamente.</w:t>
       </w:r>
     </w:p>
     <w:p>
@@ -5133,15 +4587,7 @@
         <w:ind w:firstLine="708"/>
       </w:pPr>
       <w:r>
-        <w:t xml:space="preserve">En mi caso, el canal y </w:t>
-      </w:r>
-      <w:proofErr w:type="spellStart"/>
-      <w:r>
-        <w:t>bot</w:t>
-      </w:r>
-      <w:proofErr w:type="spellEnd"/>
-      <w:r>
-        <w:t xml:space="preserve"> creados los he llamado como el nombre del restaurante: Mesón Jiménez (que modificaré más adelante en las demás páginas).</w:t>
+        <w:t>En mi caso, el canal y bot creados los he llamado como el nombre del restaurante: Mesón Jiménez (que modificaré más adelante en las demás páginas).</w:t>
       </w:r>
     </w:p>
     <w:p>
@@ -5342,23 +4788,7 @@
           <w:b/>
           <w:bCs/>
         </w:rPr>
-        <w:t xml:space="preserve">Laravel </w:t>
-      </w:r>
-      <w:proofErr w:type="spellStart"/>
-      <w:r>
-        <w:rPr>
-          <w:b/>
-          <w:bCs/>
-        </w:rPr>
-        <w:t>Scheduler</w:t>
-      </w:r>
-      <w:proofErr w:type="spellEnd"/>
-      <w:r>
-        <w:rPr>
-          <w:b/>
-          <w:bCs/>
-        </w:rPr>
-        <w:t xml:space="preserve"> o similar:</w:t>
+        <w:t>Laravel Scheduler o similar:</w:t>
       </w:r>
     </w:p>
     <w:p>
@@ -5370,15 +4800,7 @@
         </w:numPr>
       </w:pPr>
       <w:r>
-        <w:t xml:space="preserve">Configurar el </w:t>
-      </w:r>
-      <w:proofErr w:type="spellStart"/>
-      <w:r>
-        <w:t>scheduler</w:t>
-      </w:r>
-      <w:proofErr w:type="spellEnd"/>
-      <w:r>
-        <w:t xml:space="preserve"> o similar para desactivar automáticamente los</w:t>
+        <w:t>Configurar el scheduler o similar para desactivar automáticamente los</w:t>
       </w:r>
       <w:r>
         <w:t xml:space="preserve"> </w:t>
@@ -5392,15 +4814,7 @@
         <w:ind w:firstLine="708"/>
       </w:pPr>
       <w:r>
-        <w:t xml:space="preserve">Para configurar Laravel </w:t>
-      </w:r>
-      <w:proofErr w:type="spellStart"/>
-      <w:r>
-        <w:t>Scheduler</w:t>
-      </w:r>
-      <w:proofErr w:type="spellEnd"/>
-      <w:r>
-        <w:t xml:space="preserve"> debemos en primer lugar ejecutar el siguiente comando en la PowerShell:</w:t>
+        <w:t>Para configurar Laravel Scheduler debemos en primer lugar ejecutar el siguiente comando en la PowerShell:</w:t>
       </w:r>
     </w:p>
     <w:p>
@@ -5457,29 +4871,13 @@
         <w:sym w:font="Wingdings" w:char="F0E0"/>
       </w:r>
       <w:r>
-        <w:t xml:space="preserve"> </w:t>
-      </w:r>
-      <w:proofErr w:type="spellStart"/>
-      <w:r>
-        <w:t>Console</w:t>
-      </w:r>
-      <w:proofErr w:type="spellEnd"/>
-      <w:r>
-        <w:t xml:space="preserve"> </w:t>
+        <w:t xml:space="preserve"> Console </w:t>
       </w:r>
       <w:r>
         <w:sym w:font="Wingdings" w:char="F0E0"/>
       </w:r>
       <w:r>
-        <w:t xml:space="preserve"> </w:t>
-      </w:r>
-      <w:proofErr w:type="spellStart"/>
-      <w:r>
-        <w:t>Commands</w:t>
-      </w:r>
-      <w:proofErr w:type="spellEnd"/>
-      <w:r>
-        <w:t xml:space="preserve"> </w:t>
+        <w:t xml:space="preserve"> Commands </w:t>
       </w:r>
       <w:r>
         <w:sym w:font="Wingdings" w:char="F0E0"/>
@@ -5542,23 +4940,7 @@
         <w:t>Además</w:t>
       </w:r>
       <w:r>
-        <w:t xml:space="preserve"> de este archivo, también debemos modificar el archivo </w:t>
-      </w:r>
-      <w:proofErr w:type="spellStart"/>
-      <w:r>
-        <w:t>Kernel.php</w:t>
-      </w:r>
-      <w:proofErr w:type="spellEnd"/>
-      <w:r>
-        <w:t xml:space="preserve">, en la misma carpeta de </w:t>
-      </w:r>
-      <w:proofErr w:type="spellStart"/>
-      <w:r>
-        <w:t>Commands</w:t>
-      </w:r>
-      <w:proofErr w:type="spellEnd"/>
-      <w:r>
-        <w:t>. En él nos aparecerá la función Schedule, a la que debemos introducirle el siguiente comando para que se ejecute diariamente:</w:t>
+        <w:t xml:space="preserve"> de este archivo, también debemos modificar el archivo Kernel.php, en la misma carpeta de Commands. En él nos aparecerá la función Schedule, a la que debemos introducirle el siguiente comando para que se ejecute diariamente:</w:t>
       </w:r>
     </w:p>
     <w:p>
@@ -5721,15 +5103,7 @@
     <w:p>
       <w:r>
         <w:tab/>
-        <w:t xml:space="preserve">Si nos aparece ese mensaje, que es el configurado en la función </w:t>
-      </w:r>
-      <w:proofErr w:type="spellStart"/>
-      <w:r>
-        <w:t>handle</w:t>
-      </w:r>
-      <w:proofErr w:type="spellEnd"/>
-      <w:r>
-        <w:t>, es porque el comando funciona correctamente.</w:t>
+        <w:t>Si nos aparece ese mensaje, que es el configurado en la función handle, es porque el comando funciona correctamente.</w:t>
       </w:r>
     </w:p>
     <w:p>
@@ -5808,23 +5182,7 @@
     </w:p>
     <w:p>
       <w:r>
-        <w:t>No me lo detectaba. Después de investigar, me he dado cuenta que fue porque en el archivo de DesactivarAnunciosExpirados.php, no había modificado el nombre de la variable $</w:t>
-      </w:r>
-      <w:proofErr w:type="spellStart"/>
-      <w:r>
-        <w:t>signature</w:t>
-      </w:r>
-      <w:proofErr w:type="spellEnd"/>
-      <w:r>
-        <w:t>, por lo que no me lo reconocía. En un primer momento esta aparece inicializada como “</w:t>
-      </w:r>
-      <w:proofErr w:type="spellStart"/>
-      <w:r>
-        <w:t>command:name</w:t>
-      </w:r>
-      <w:proofErr w:type="spellEnd"/>
-      <w:r>
-        <w:t>”.</w:t>
+        <w:t>No me lo detectaba. Después de investigar, me he dado cuenta que fue porque en el archivo de DesactivarAnunciosExpirados.php, no había modificado el nombre de la variable $signature, por lo que no me lo reconocía. En un primer momento esta aparece inicializada como “command:name”.</w:t>
       </w:r>
     </w:p>
     <w:p/>
@@ -5885,16 +5243,535 @@
     </w:p>
     <w:p>
       <w:pPr>
-        <w:spacing w:line="259" w:lineRule="auto"/>
-        <w:jc w:val="left"/>
+        <w:pStyle w:val="Ttulo1"/>
       </w:pPr>
       <w:r>
         <w:br w:type="page"/>
       </w:r>
+      <w:r>
+        <w:lastRenderedPageBreak/>
+        <w:t>SPRINT 4.</w:t>
+      </w:r>
+    </w:p>
+    <w:p>
+      <w:pPr>
+        <w:ind w:firstLine="708"/>
+      </w:pPr>
+      <w:r>
+        <w:rPr>
+          <w:b/>
+          <w:bCs/>
+        </w:rPr>
+        <w:t>Objetivo</w:t>
+      </w:r>
+      <w:r>
+        <w:t>: Mejorar el diseño, realizar pruebas finales, optimizar la aplicación y</w:t>
+      </w:r>
+      <w:r>
+        <w:t xml:space="preserve"> </w:t>
+      </w:r>
+      <w:r>
+        <w:t>desplegarla.</w:t>
+      </w:r>
+    </w:p>
+    <w:p>
+      <w:pPr>
+        <w:ind w:firstLine="708"/>
+        <w:rPr>
+          <w:b/>
+          <w:bCs/>
+        </w:rPr>
+      </w:pPr>
+      <w:r>
+        <w:rPr>
+          <w:b/>
+          <w:bCs/>
+        </w:rPr>
+        <w:t>Tareas:</w:t>
+      </w:r>
+    </w:p>
+    <w:p>
+      <w:pPr>
+        <w:pStyle w:val="Prrafodelista"/>
+        <w:numPr>
+          <w:ilvl w:val="0"/>
+          <w:numId w:val="17"/>
+        </w:numPr>
+        <w:rPr>
+          <w:b/>
+          <w:bCs/>
+        </w:rPr>
+      </w:pPr>
+      <w:r>
+        <w:rPr>
+          <w:b/>
+          <w:bCs/>
+        </w:rPr>
+        <w:t>Diseño:</w:t>
+      </w:r>
+    </w:p>
+    <w:p>
+      <w:pPr>
+        <w:ind w:firstLine="708"/>
+      </w:pPr>
+      <w:r>
+        <w:t xml:space="preserve">En primer lugar, para conseguir un </w:t>
+      </w:r>
+      <w:r>
+        <w:t>diseño más personalizado en estas páginas he añadido una fuente local para algunos títulos o similares, para que destaque nuestra página. Para ello he descargado el archivo de la fuente y lo he metido en esta carpeta:</w:t>
+      </w:r>
+    </w:p>
+    <w:p>
+      <w:pPr>
+        <w:ind w:firstLine="360"/>
+        <w:jc w:val="center"/>
+      </w:pPr>
+      <w:r>
+        <w:rPr>
+          <w:noProof/>
+        </w:rPr>
+        <w:drawing>
+          <wp:inline distT="0" distB="0" distL="0" distR="0" wp14:anchorId="6549F9A5" wp14:editId="61FB0ACD">
+            <wp:extent cx="3200000" cy="819048"/>
+            <wp:effectExtent l="0" t="0" r="635" b="635"/>
+            <wp:docPr id="1934457395" name="Imagen 1"/>
+            <wp:cNvGraphicFramePr>
+              <a:graphicFrameLocks xmlns:a="http://schemas.openxmlformats.org/drawingml/2006/main" noChangeAspect="1"/>
+            </wp:cNvGraphicFramePr>
+            <a:graphic xmlns:a="http://schemas.openxmlformats.org/drawingml/2006/main">
+              <a:graphicData uri="http://schemas.openxmlformats.org/drawingml/2006/picture">
+                <pic:pic xmlns:pic="http://schemas.openxmlformats.org/drawingml/2006/picture">
+                  <pic:nvPicPr>
+                    <pic:cNvPr id="1934457395" name=""/>
+                    <pic:cNvPicPr/>
+                  </pic:nvPicPr>
+                  <pic:blipFill>
+                    <a:blip r:embed="rId76"/>
+                    <a:stretch>
+                      <a:fillRect/>
+                    </a:stretch>
+                  </pic:blipFill>
+                  <pic:spPr>
+                    <a:xfrm>
+                      <a:off x="0" y="0"/>
+                      <a:ext cx="3200000" cy="819048"/>
+                    </a:xfrm>
+                    <a:prstGeom prst="rect">
+                      <a:avLst/>
+                    </a:prstGeom>
+                  </pic:spPr>
+                </pic:pic>
+              </a:graphicData>
+            </a:graphic>
+          </wp:inline>
+        </w:drawing>
+      </w:r>
+    </w:p>
+    <w:p>
+      <w:r>
+        <w:tab/>
+        <w:t>La carpeta fonts debemos crearla nosotros, y en ella colocar la fuente que queremos utilizar.</w:t>
+      </w:r>
+      <w:r>
+        <w:t xml:space="preserve"> Para utilizar esta fuente, y también para darle estilos personalizados a la página (imagen de fondo, estilos para el navbar, fuentes, etc.), debemos crear otra carpeta en esta ruta, para colocar nuestro archivo css, aquí un ejemplo:</w:t>
+      </w:r>
+    </w:p>
+    <w:p>
+      <w:pPr>
+        <w:jc w:val="center"/>
+      </w:pPr>
+      <w:r>
+        <w:rPr>
+          <w:noProof/>
+        </w:rPr>
+        <w:drawing>
+          <wp:inline distT="0" distB="0" distL="0" distR="0" wp14:anchorId="58D869C5" wp14:editId="015E8037">
+            <wp:extent cx="2828571" cy="580952"/>
+            <wp:effectExtent l="0" t="0" r="0" b="0"/>
+            <wp:docPr id="418578896" name="Imagen 1"/>
+            <wp:cNvGraphicFramePr>
+              <a:graphicFrameLocks xmlns:a="http://schemas.openxmlformats.org/drawingml/2006/main" noChangeAspect="1"/>
+            </wp:cNvGraphicFramePr>
+            <a:graphic xmlns:a="http://schemas.openxmlformats.org/drawingml/2006/main">
+              <a:graphicData uri="http://schemas.openxmlformats.org/drawingml/2006/picture">
+                <pic:pic xmlns:pic="http://schemas.openxmlformats.org/drawingml/2006/picture">
+                  <pic:nvPicPr>
+                    <pic:cNvPr id="418578896" name=""/>
+                    <pic:cNvPicPr/>
+                  </pic:nvPicPr>
+                  <pic:blipFill>
+                    <a:blip r:embed="rId77"/>
+                    <a:stretch>
+                      <a:fillRect/>
+                    </a:stretch>
+                  </pic:blipFill>
+                  <pic:spPr>
+                    <a:xfrm>
+                      <a:off x="0" y="0"/>
+                      <a:ext cx="2828571" cy="580952"/>
+                    </a:xfrm>
+                    <a:prstGeom prst="rect">
+                      <a:avLst/>
+                    </a:prstGeom>
+                  </pic:spPr>
+                </pic:pic>
+              </a:graphicData>
+            </a:graphic>
+          </wp:inline>
+        </w:drawing>
+      </w:r>
+    </w:p>
+    <w:p>
+      <w:pPr>
+        <w:ind w:firstLine="360"/>
+      </w:pPr>
+      <w:r>
+        <w:t>Para usar este archivo debemos colocar el link correspondiente en nuestra vista, en mi caso lo he colocado en el layout de la misma.</w:t>
+      </w:r>
+    </w:p>
+    <w:p>
+      <w:pPr>
+        <w:ind w:firstLine="360"/>
+      </w:pPr>
+      <w:r>
+        <w:t>Ahora que tenemos este archivo localizado y lo podemos referenciar como queramos, podemos modificar los aspectos del diseño de todas las páginas de la manera que queramos.</w:t>
+      </w:r>
+    </w:p>
+    <w:p>
+      <w:pPr>
+        <w:pStyle w:val="Prrafodelista"/>
+        <w:numPr>
+          <w:ilvl w:val="0"/>
+          <w:numId w:val="17"/>
+        </w:numPr>
+        <w:rPr>
+          <w:b/>
+          <w:bCs/>
+        </w:rPr>
+      </w:pPr>
+      <w:r>
+        <w:rPr>
+          <w:b/>
+          <w:bCs/>
+        </w:rPr>
+        <w:t>Optimización:</w:t>
+      </w:r>
+    </w:p>
+    <w:p>
+      <w:pPr>
+        <w:ind w:firstLine="360"/>
+      </w:pPr>
+      <w:r>
+        <w:t xml:space="preserve">Una manera de optimizar todos los procesos relacionados con la tabla de los anuncios ha sido la implementación del campo activo en ella, gracias al cual conseguimos activar y desactivar anuncios con el comando pertinente, y a la hora de mostrar los anuncios o hacer otras operaciones con ellos, simplemente comprobamos </w:t>
+      </w:r>
+      <w:r>
+        <w:lastRenderedPageBreak/>
+        <w:t xml:space="preserve">este campo, y no tenemos que estar haciendo consultas para comprobar fechas u horas de los anuncios, ver si se corresponden con la actual, etc. </w:t>
+      </w:r>
+    </w:p>
+    <w:p>
+      <w:pPr>
+        <w:pStyle w:val="Prrafodelista"/>
+        <w:numPr>
+          <w:ilvl w:val="0"/>
+          <w:numId w:val="17"/>
+        </w:numPr>
+        <w:rPr>
+          <w:b/>
+          <w:bCs/>
+        </w:rPr>
+      </w:pPr>
+      <w:r>
+        <w:rPr>
+          <w:b/>
+          <w:bCs/>
+        </w:rPr>
+        <w:t>Pruebas finales:</w:t>
+      </w:r>
+    </w:p>
+    <w:p>
+      <w:pPr>
+        <w:pStyle w:val="Prrafodelista"/>
+        <w:numPr>
+          <w:ilvl w:val="0"/>
+          <w:numId w:val="17"/>
+        </w:numPr>
+        <w:rPr>
+          <w:b/>
+          <w:bCs/>
+        </w:rPr>
+      </w:pPr>
+      <w:r>
+        <w:rPr>
+          <w:b/>
+          <w:bCs/>
+        </w:rPr>
+        <w:t>Conflictos:</w:t>
+      </w:r>
+    </w:p>
+    <w:p>
+      <w:pPr>
+        <w:ind w:firstLine="708"/>
+      </w:pPr>
+      <w:r>
+        <w:t>Uno de los conflictos surgidos ha sido que, al hacer el cambio en la base de datos e introducir un campo activo en los anuncios, yo lo había declarado como booleano; sin embargo, al hacer la migración, laravel almacena en la base de datos un tipo de dato tinyint, donde 0 es false y 1 true.</w:t>
+      </w:r>
+    </w:p>
+    <w:p>
+      <w:pPr>
+        <w:jc w:val="center"/>
+      </w:pPr>
+      <w:r>
+        <w:rPr>
+          <w:noProof/>
+        </w:rPr>
+        <w:drawing>
+          <wp:inline distT="0" distB="0" distL="0" distR="0" wp14:anchorId="4640C241" wp14:editId="4B1DD15B">
+            <wp:extent cx="3600000" cy="1948315"/>
+            <wp:effectExtent l="0" t="0" r="635" b="0"/>
+            <wp:docPr id="114457835" name="Imagen 1"/>
+            <wp:cNvGraphicFramePr>
+              <a:graphicFrameLocks xmlns:a="http://schemas.openxmlformats.org/drawingml/2006/main" noChangeAspect="1"/>
+            </wp:cNvGraphicFramePr>
+            <a:graphic xmlns:a="http://schemas.openxmlformats.org/drawingml/2006/main">
+              <a:graphicData uri="http://schemas.openxmlformats.org/drawingml/2006/picture">
+                <pic:pic xmlns:pic="http://schemas.openxmlformats.org/drawingml/2006/picture">
+                  <pic:nvPicPr>
+                    <pic:cNvPr id="114457835" name=""/>
+                    <pic:cNvPicPr/>
+                  </pic:nvPicPr>
+                  <pic:blipFill>
+                    <a:blip r:embed="rId78"/>
+                    <a:stretch>
+                      <a:fillRect/>
+                    </a:stretch>
+                  </pic:blipFill>
+                  <pic:spPr>
+                    <a:xfrm>
+                      <a:off x="0" y="0"/>
+                      <a:ext cx="3600000" cy="1948315"/>
+                    </a:xfrm>
+                    <a:prstGeom prst="rect">
+                      <a:avLst/>
+                    </a:prstGeom>
+                  </pic:spPr>
+                </pic:pic>
+              </a:graphicData>
+            </a:graphic>
+          </wp:inline>
+        </w:drawing>
+      </w:r>
+    </w:p>
+    <w:p>
+      <w:pPr>
+        <w:jc w:val="center"/>
+      </w:pPr>
+      <w:r>
+        <w:rPr>
+          <w:noProof/>
+        </w:rPr>
+        <w:drawing>
+          <wp:inline distT="0" distB="0" distL="0" distR="0" wp14:anchorId="50DBFEDC" wp14:editId="0B4273C9">
+            <wp:extent cx="5132339" cy="720000"/>
+            <wp:effectExtent l="0" t="0" r="0" b="4445"/>
+            <wp:docPr id="693913713" name="Imagen 1"/>
+            <wp:cNvGraphicFramePr>
+              <a:graphicFrameLocks xmlns:a="http://schemas.openxmlformats.org/drawingml/2006/main" noChangeAspect="1"/>
+            </wp:cNvGraphicFramePr>
+            <a:graphic xmlns:a="http://schemas.openxmlformats.org/drawingml/2006/main">
+              <a:graphicData uri="http://schemas.openxmlformats.org/drawingml/2006/picture">
+                <pic:pic xmlns:pic="http://schemas.openxmlformats.org/drawingml/2006/picture">
+                  <pic:nvPicPr>
+                    <pic:cNvPr id="693913713" name=""/>
+                    <pic:cNvPicPr/>
+                  </pic:nvPicPr>
+                  <pic:blipFill>
+                    <a:blip r:embed="rId79"/>
+                    <a:stretch>
+                      <a:fillRect/>
+                    </a:stretch>
+                  </pic:blipFill>
+                  <pic:spPr>
+                    <a:xfrm>
+                      <a:off x="0" y="0"/>
+                      <a:ext cx="5132339" cy="720000"/>
+                    </a:xfrm>
+                    <a:prstGeom prst="rect">
+                      <a:avLst/>
+                    </a:prstGeom>
+                  </pic:spPr>
+                </pic:pic>
+              </a:graphicData>
+            </a:graphic>
+          </wp:inline>
+        </w:drawing>
+      </w:r>
+    </w:p>
+    <w:p>
+      <w:r>
+        <w:tab/>
+        <w:t>Para que la aplicación se comporte como queremos, cambiamos los archivos donde hemos usado este campo como booleano, y le cambiamos los parámetros de true-false a 1-0. Como por ejemplo en este caso:</w:t>
+      </w:r>
+    </w:p>
+    <w:p>
+      <w:pPr>
+        <w:jc w:val="center"/>
+      </w:pPr>
+      <w:r>
+        <w:rPr>
+          <w:noProof/>
+        </w:rPr>
+        <w:drawing>
+          <wp:inline distT="0" distB="0" distL="0" distR="0" wp14:anchorId="7C7C47EC" wp14:editId="2A19182C">
+            <wp:extent cx="2700000" cy="1513256"/>
+            <wp:effectExtent l="0" t="0" r="5715" b="0"/>
+            <wp:docPr id="1186231230" name="Imagen 1"/>
+            <wp:cNvGraphicFramePr>
+              <a:graphicFrameLocks xmlns:a="http://schemas.openxmlformats.org/drawingml/2006/main" noChangeAspect="1"/>
+            </wp:cNvGraphicFramePr>
+            <a:graphic xmlns:a="http://schemas.openxmlformats.org/drawingml/2006/main">
+              <a:graphicData uri="http://schemas.openxmlformats.org/drawingml/2006/picture">
+                <pic:pic xmlns:pic="http://schemas.openxmlformats.org/drawingml/2006/picture">
+                  <pic:nvPicPr>
+                    <pic:cNvPr id="1186231230" name=""/>
+                    <pic:cNvPicPr/>
+                  </pic:nvPicPr>
+                  <pic:blipFill>
+                    <a:blip r:embed="rId80"/>
+                    <a:stretch>
+                      <a:fillRect/>
+                    </a:stretch>
+                  </pic:blipFill>
+                  <pic:spPr>
+                    <a:xfrm>
+                      <a:off x="0" y="0"/>
+                      <a:ext cx="2700000" cy="1513256"/>
+                    </a:xfrm>
+                    <a:prstGeom prst="rect">
+                      <a:avLst/>
+                    </a:prstGeom>
+                  </pic:spPr>
+                </pic:pic>
+              </a:graphicData>
+            </a:graphic>
+          </wp:inline>
+        </w:drawing>
+      </w:r>
+    </w:p>
+    <w:p>
+      <w:r>
+        <w:tab/>
+        <w:t>Otro conflicto que ha habido que solucionar ha sido que laravel utiliza una zona horari</w:t>
+      </w:r>
+      <w:r>
+        <w:t>a</w:t>
+      </w:r>
+      <w:r>
+        <w:t xml:space="preserve"> diferente a la que nos encontramos para trabajar con la consola y los comandos, por lo que, al meter un anuncio, tenía que ponerle la hora con una hora menos para comprobar que funcionaba. Para solucionar esto, he cambiado la zona horaria que toma laravel, para ponerle la nuestra.</w:t>
+      </w:r>
+    </w:p>
+    <w:p>
+      <w:pPr>
+        <w:jc w:val="center"/>
+      </w:pPr>
+      <w:r>
+        <w:rPr>
+          <w:noProof/>
+        </w:rPr>
+        <w:lastRenderedPageBreak/>
+        <w:drawing>
+          <wp:inline distT="0" distB="0" distL="0" distR="0" wp14:anchorId="301C5855" wp14:editId="2D7D77BE">
+            <wp:extent cx="2700000" cy="1242651"/>
+            <wp:effectExtent l="0" t="0" r="5715" b="0"/>
+            <wp:docPr id="1790944205" name="Imagen 1"/>
+            <wp:cNvGraphicFramePr>
+              <a:graphicFrameLocks xmlns:a="http://schemas.openxmlformats.org/drawingml/2006/main" noChangeAspect="1"/>
+            </wp:cNvGraphicFramePr>
+            <a:graphic xmlns:a="http://schemas.openxmlformats.org/drawingml/2006/main">
+              <a:graphicData uri="http://schemas.openxmlformats.org/drawingml/2006/picture">
+                <pic:pic xmlns:pic="http://schemas.openxmlformats.org/drawingml/2006/picture">
+                  <pic:nvPicPr>
+                    <pic:cNvPr id="1790944205" name=""/>
+                    <pic:cNvPicPr/>
+                  </pic:nvPicPr>
+                  <pic:blipFill>
+                    <a:blip r:embed="rId81"/>
+                    <a:stretch>
+                      <a:fillRect/>
+                    </a:stretch>
+                  </pic:blipFill>
+                  <pic:spPr>
+                    <a:xfrm>
+                      <a:off x="0" y="0"/>
+                      <a:ext cx="2700000" cy="1242651"/>
+                    </a:xfrm>
+                    <a:prstGeom prst="rect">
+                      <a:avLst/>
+                    </a:prstGeom>
+                  </pic:spPr>
+                </pic:pic>
+              </a:graphicData>
+            </a:graphic>
+          </wp:inline>
+        </w:drawing>
+      </w:r>
+    </w:p>
+    <w:p>
+      <w:r>
+        <w:tab/>
+        <w:t>Debemos acceder al archivo en la ruta especificada en la imagen, y, en la línea indicada, debemos cambiar UTC por la zona en la que nos encontremos, en mi caso, Europe/Madrid, como se ve en la imagen.</w:t>
+      </w:r>
+    </w:p>
+    <w:p>
+      <w:r>
+        <w:rPr>
+          <w:noProof/>
+        </w:rPr>
+        <w:drawing>
+          <wp:inline distT="0" distB="0" distL="0" distR="0" wp14:anchorId="0A632D81" wp14:editId="42C10E5D">
+            <wp:extent cx="5400040" cy="2162175"/>
+            <wp:effectExtent l="0" t="0" r="0" b="9525"/>
+            <wp:docPr id="676229285" name="Imagen 1"/>
+            <wp:cNvGraphicFramePr>
+              <a:graphicFrameLocks xmlns:a="http://schemas.openxmlformats.org/drawingml/2006/main" noChangeAspect="1"/>
+            </wp:cNvGraphicFramePr>
+            <a:graphic xmlns:a="http://schemas.openxmlformats.org/drawingml/2006/main">
+              <a:graphicData uri="http://schemas.openxmlformats.org/drawingml/2006/picture">
+                <pic:pic xmlns:pic="http://schemas.openxmlformats.org/drawingml/2006/picture">
+                  <pic:nvPicPr>
+                    <pic:cNvPr id="676229285" name=""/>
+                    <pic:cNvPicPr/>
+                  </pic:nvPicPr>
+                  <pic:blipFill>
+                    <a:blip r:embed="rId82"/>
+                    <a:stretch>
+                      <a:fillRect/>
+                    </a:stretch>
+                  </pic:blipFill>
+                  <pic:spPr>
+                    <a:xfrm>
+                      <a:off x="0" y="0"/>
+                      <a:ext cx="5400040" cy="2162175"/>
+                    </a:xfrm>
+                    <a:prstGeom prst="rect">
+                      <a:avLst/>
+                    </a:prstGeom>
+                  </pic:spPr>
+                </pic:pic>
+              </a:graphicData>
+            </a:graphic>
+          </wp:inline>
+        </w:drawing>
+      </w:r>
+    </w:p>
+    <w:p>
+      <w:r>
+        <w:t>Como podemos ver, ahora sí que toma la consola nuestra hora correctamente.</w:t>
+      </w:r>
     </w:p>
     <w:sectPr>
-      <w:headerReference w:type="default" r:id="rId76"/>
-      <w:footerReference w:type="default" r:id="rId77"/>
+      <w:headerReference w:type="default" r:id="rId83"/>
+      <w:footerReference w:type="default" r:id="rId84"/>
       <w:pgSz w:w="11906" w:h="16838"/>
       <w:pgMar w:top="1417" w:right="1701" w:bottom="1417" w:left="1701" w:header="708" w:footer="708" w:gutter="0"/>
       <w:cols w:space="708"/>
@@ -6087,6 +5964,95 @@
 <file path=word/numbering.xml><?xml version="1.0" encoding="utf-8"?>
 <w:numbering xmlns:wpc="http://schemas.microsoft.com/office/word/2010/wordprocessingCanvas" xmlns:cx="http://schemas.microsoft.com/office/drawing/2014/chartex" xmlns:cx1="http://schemas.microsoft.com/office/drawing/2015/9/8/chartex" xmlns:cx2="http://schemas.microsoft.com/office/drawing/2015/10/21/chartex" xmlns:cx3="http://schemas.microsoft.com/office/drawing/2016/5/9/chartex" xmlns:cx4="http://schemas.microsoft.com/office/drawing/2016/5/10/chartex" xmlns:cx5="http://schemas.microsoft.com/office/drawing/2016/5/11/chartex" xmlns:cx6="http://schemas.microsoft.com/office/drawing/2016/5/12/chartex" xmlns:cx7="http://schemas.microsoft.com/office/drawing/2016/5/13/chartex" xmlns:cx8="http://schemas.microsoft.com/office/drawing/2016/5/14/chartex" xmlns:mc="http://schemas.openxmlformats.org/markup-compatibility/2006" xmlns:aink="http://schemas.microsoft.com/office/drawing/2016/ink" xmlns:am3d="http://schemas.microsoft.com/office/drawing/2017/model3d" xmlns:o="urn:schemas-microsoft-com:office:office" xmlns:oel="http://schemas.microsoft.com/office/2019/extlst" xmlns:r="http://schemas.openxmlformats.org/officeDocument/2006/relationships" xmlns:m="http://schemas.openxmlformats.org/officeDocument/2006/math" xmlns:v="urn:schemas-microsoft-com:vml" xmlns:wp14="http://schemas.microsoft.com/office/word/2010/wordprocessingDrawing" xmlns:wp="http://schemas.openxmlformats.org/drawingml/2006/wordprocessingDrawing" xmlns:w10="urn:schemas-microsoft-com:office:word" xmlns:w="http://schemas.openxmlformats.org/wordprocessingml/2006/main" xmlns:w14="http://schemas.microsoft.com/office/word/2010/wordml" xmlns:w15="http://schemas.microsoft.com/office/word/2012/wordml" xmlns:w16cex="http://schemas.microsoft.com/office/word/2018/wordml/cex" xmlns:w16cid="http://schemas.microsoft.com/office/word/2016/wordml/cid" xmlns:w16="http://schemas.microsoft.com/office/word/2018/wordml" xmlns:w16du="http://schemas.microsoft.com/office/word/2023/wordml/word16du" xmlns:w16sdtdh="http://schemas.microsoft.com/office/word/2020/wordml/sdtdatahash" xmlns:w16sdtfl="http://schemas.microsoft.com/office/word/2024/wordml/sdtformatlock" xmlns:w16se="http://schemas.microsoft.com/office/word/2015/wordml/symex" xmlns:wpg="http://schemas.microsoft.com/office/word/2010/wordprocessingGroup" xmlns:wpi="http://schemas.microsoft.com/office/word/2010/wordprocessingInk" xmlns:wne="http://schemas.microsoft.com/office/word/2006/wordml" xmlns:wps="http://schemas.microsoft.com/office/word/2010/wordprocessingShape" mc:Ignorable="w14 w15 w16se w16cid w16 w16cex w16sdtdh w16sdtfl w16du wp14">
   <w:abstractNum w:abstractNumId="0" w15:restartNumberingAfterBreak="0">
+    <w:nsid w:val="005D11BE"/>
+    <w:multiLevelType w:val="hybridMultilevel"/>
+    <w:tmpl w:val="92FC61A6"/>
+    <w:lvl w:ilvl="0" w:tplc="3BFA462C">
+      <w:start w:val="1"/>
+      <w:numFmt w:val="decimal"/>
+      <w:lvlText w:val="%1-"/>
+      <w:lvlJc w:val="left"/>
+      <w:pPr>
+        <w:ind w:left="1068" w:hanging="360"/>
+      </w:pPr>
+      <w:rPr>
+        <w:rFonts w:hint="default"/>
+      </w:rPr>
+    </w:lvl>
+    <w:lvl w:ilvl="1" w:tplc="0C0A0019" w:tentative="1">
+      <w:start w:val="1"/>
+      <w:numFmt w:val="lowerLetter"/>
+      <w:lvlText w:val="%2."/>
+      <w:lvlJc w:val="left"/>
+      <w:pPr>
+        <w:ind w:left="1788" w:hanging="360"/>
+      </w:pPr>
+    </w:lvl>
+    <w:lvl w:ilvl="2" w:tplc="0C0A001B" w:tentative="1">
+      <w:start w:val="1"/>
+      <w:numFmt w:val="lowerRoman"/>
+      <w:lvlText w:val="%3."/>
+      <w:lvlJc w:val="right"/>
+      <w:pPr>
+        <w:ind w:left="2508" w:hanging="180"/>
+      </w:pPr>
+    </w:lvl>
+    <w:lvl w:ilvl="3" w:tplc="0C0A000F" w:tentative="1">
+      <w:start w:val="1"/>
+      <w:numFmt w:val="decimal"/>
+      <w:lvlText w:val="%4."/>
+      <w:lvlJc w:val="left"/>
+      <w:pPr>
+        <w:ind w:left="3228" w:hanging="360"/>
+      </w:pPr>
+    </w:lvl>
+    <w:lvl w:ilvl="4" w:tplc="0C0A0019" w:tentative="1">
+      <w:start w:val="1"/>
+      <w:numFmt w:val="lowerLetter"/>
+      <w:lvlText w:val="%5."/>
+      <w:lvlJc w:val="left"/>
+      <w:pPr>
+        <w:ind w:left="3948" w:hanging="360"/>
+      </w:pPr>
+    </w:lvl>
+    <w:lvl w:ilvl="5" w:tplc="0C0A001B" w:tentative="1">
+      <w:start w:val="1"/>
+      <w:numFmt w:val="lowerRoman"/>
+      <w:lvlText w:val="%6."/>
+      <w:lvlJc w:val="right"/>
+      <w:pPr>
+        <w:ind w:left="4668" w:hanging="180"/>
+      </w:pPr>
+    </w:lvl>
+    <w:lvl w:ilvl="6" w:tplc="0C0A000F" w:tentative="1">
+      <w:start w:val="1"/>
+      <w:numFmt w:val="decimal"/>
+      <w:lvlText w:val="%7."/>
+      <w:lvlJc w:val="left"/>
+      <w:pPr>
+        <w:ind w:left="5388" w:hanging="360"/>
+      </w:pPr>
+    </w:lvl>
+    <w:lvl w:ilvl="7" w:tplc="0C0A0019" w:tentative="1">
+      <w:start w:val="1"/>
+      <w:numFmt w:val="lowerLetter"/>
+      <w:lvlText w:val="%8."/>
+      <w:lvlJc w:val="left"/>
+      <w:pPr>
+        <w:ind w:left="6108" w:hanging="360"/>
+      </w:pPr>
+    </w:lvl>
+    <w:lvl w:ilvl="8" w:tplc="0C0A001B" w:tentative="1">
+      <w:start w:val="1"/>
+      <w:numFmt w:val="lowerRoman"/>
+      <w:lvlText w:val="%9."/>
+      <w:lvlJc w:val="right"/>
+      <w:pPr>
+        <w:ind w:left="6828" w:hanging="180"/>
+      </w:pPr>
+    </w:lvl>
+  </w:abstractNum>
+  <w:abstractNum w:abstractNumId="1" w15:restartNumberingAfterBreak="0">
     <w:nsid w:val="006B35D5"/>
     <w:multiLevelType w:val="hybridMultilevel"/>
     <w:tmpl w:val="0106BDDA"/>
@@ -6175,7 +6141,7 @@
       </w:pPr>
     </w:lvl>
   </w:abstractNum>
-  <w:abstractNum w:abstractNumId="1" w15:restartNumberingAfterBreak="0">
+  <w:abstractNum w:abstractNumId="2" w15:restartNumberingAfterBreak="0">
     <w:nsid w:val="09F23704"/>
     <w:multiLevelType w:val="hybridMultilevel"/>
     <w:tmpl w:val="9454EF4A"/>
@@ -6261,7 +6227,7 @@
       </w:pPr>
     </w:lvl>
   </w:abstractNum>
-  <w:abstractNum w:abstractNumId="2" w15:restartNumberingAfterBreak="0">
+  <w:abstractNum w:abstractNumId="3" w15:restartNumberingAfterBreak="0">
     <w:nsid w:val="11BF70EA"/>
     <w:multiLevelType w:val="hybridMultilevel"/>
     <w:tmpl w:val="8DF47312"/>
@@ -6350,7 +6316,7 @@
       </w:pPr>
     </w:lvl>
   </w:abstractNum>
-  <w:abstractNum w:abstractNumId="3" w15:restartNumberingAfterBreak="0">
+  <w:abstractNum w:abstractNumId="4" w15:restartNumberingAfterBreak="0">
     <w:nsid w:val="11D25ED2"/>
     <w:multiLevelType w:val="hybridMultilevel"/>
     <w:tmpl w:val="DEF4C8F6"/>
@@ -6439,7 +6405,7 @@
       </w:pPr>
     </w:lvl>
   </w:abstractNum>
-  <w:abstractNum w:abstractNumId="4" w15:restartNumberingAfterBreak="0">
+  <w:abstractNum w:abstractNumId="5" w15:restartNumberingAfterBreak="0">
     <w:nsid w:val="136A7014"/>
     <w:multiLevelType w:val="hybridMultilevel"/>
     <w:tmpl w:val="361636DA"/>
@@ -6528,7 +6494,7 @@
       </w:pPr>
     </w:lvl>
   </w:abstractNum>
-  <w:abstractNum w:abstractNumId="5" w15:restartNumberingAfterBreak="0">
+  <w:abstractNum w:abstractNumId="6" w15:restartNumberingAfterBreak="0">
     <w:nsid w:val="1CD43146"/>
     <w:multiLevelType w:val="hybridMultilevel"/>
     <w:tmpl w:val="949E0198"/>
@@ -6617,7 +6583,7 @@
       </w:pPr>
     </w:lvl>
   </w:abstractNum>
-  <w:abstractNum w:abstractNumId="6" w15:restartNumberingAfterBreak="0">
+  <w:abstractNum w:abstractNumId="7" w15:restartNumberingAfterBreak="0">
     <w:nsid w:val="24E22E01"/>
     <w:multiLevelType w:val="hybridMultilevel"/>
     <w:tmpl w:val="E618E3F8"/>
@@ -6706,7 +6672,7 @@
       </w:pPr>
     </w:lvl>
   </w:abstractNum>
-  <w:abstractNum w:abstractNumId="7" w15:restartNumberingAfterBreak="0">
+  <w:abstractNum w:abstractNumId="8" w15:restartNumberingAfterBreak="0">
     <w:nsid w:val="2E610C47"/>
     <w:multiLevelType w:val="hybridMultilevel"/>
     <w:tmpl w:val="2662D8BC"/>
@@ -6795,7 +6761,7 @@
       </w:pPr>
     </w:lvl>
   </w:abstractNum>
-  <w:abstractNum w:abstractNumId="8" w15:restartNumberingAfterBreak="0">
+  <w:abstractNum w:abstractNumId="9" w15:restartNumberingAfterBreak="0">
     <w:nsid w:val="3AB03AA9"/>
     <w:multiLevelType w:val="hybridMultilevel"/>
     <w:tmpl w:val="361636DA"/>
@@ -6884,7 +6850,7 @@
       </w:pPr>
     </w:lvl>
   </w:abstractNum>
-  <w:abstractNum w:abstractNumId="9" w15:restartNumberingAfterBreak="0">
+  <w:abstractNum w:abstractNumId="10" w15:restartNumberingAfterBreak="0">
     <w:nsid w:val="41231249"/>
     <w:multiLevelType w:val="hybridMultilevel"/>
     <w:tmpl w:val="38BC0242"/>
@@ -6973,7 +6939,7 @@
       </w:pPr>
     </w:lvl>
   </w:abstractNum>
-  <w:abstractNum w:abstractNumId="10" w15:restartNumberingAfterBreak="0">
+  <w:abstractNum w:abstractNumId="11" w15:restartNumberingAfterBreak="0">
     <w:nsid w:val="5A3143B6"/>
     <w:multiLevelType w:val="hybridMultilevel"/>
     <w:tmpl w:val="D06072F4"/>
@@ -7086,7 +7052,7 @@
       </w:rPr>
     </w:lvl>
   </w:abstractNum>
-  <w:abstractNum w:abstractNumId="11" w15:restartNumberingAfterBreak="0">
+  <w:abstractNum w:abstractNumId="12" w15:restartNumberingAfterBreak="0">
     <w:nsid w:val="64711067"/>
     <w:multiLevelType w:val="hybridMultilevel"/>
     <w:tmpl w:val="FDE4BE46"/>
@@ -7175,7 +7141,7 @@
       </w:pPr>
     </w:lvl>
   </w:abstractNum>
-  <w:abstractNum w:abstractNumId="12" w15:restartNumberingAfterBreak="0">
+  <w:abstractNum w:abstractNumId="13" w15:restartNumberingAfterBreak="0">
     <w:nsid w:val="64794D07"/>
     <w:multiLevelType w:val="hybridMultilevel"/>
     <w:tmpl w:val="B9848314"/>
@@ -7264,7 +7230,7 @@
       </w:pPr>
     </w:lvl>
   </w:abstractNum>
-  <w:abstractNum w:abstractNumId="13" w15:restartNumberingAfterBreak="0">
+  <w:abstractNum w:abstractNumId="14" w15:restartNumberingAfterBreak="0">
     <w:nsid w:val="6EF863E3"/>
     <w:multiLevelType w:val="hybridMultilevel"/>
     <w:tmpl w:val="8BBC22B6"/>
@@ -7355,7 +7321,96 @@
       </w:pPr>
     </w:lvl>
   </w:abstractNum>
-  <w:abstractNum w:abstractNumId="14" w15:restartNumberingAfterBreak="0">
+  <w:abstractNum w:abstractNumId="15" w15:restartNumberingAfterBreak="0">
+    <w:nsid w:val="701F2748"/>
+    <w:multiLevelType w:val="hybridMultilevel"/>
+    <w:tmpl w:val="F7C251D2"/>
+    <w:lvl w:ilvl="0" w:tplc="0C0A000F">
+      <w:start w:val="1"/>
+      <w:numFmt w:val="decimal"/>
+      <w:lvlText w:val="%1."/>
+      <w:lvlJc w:val="left"/>
+      <w:pPr>
+        <w:ind w:left="720" w:hanging="360"/>
+      </w:pPr>
+      <w:rPr>
+        <w:rFonts w:hint="default"/>
+      </w:rPr>
+    </w:lvl>
+    <w:lvl w:ilvl="1" w:tplc="0C0A0019">
+      <w:start w:val="1"/>
+      <w:numFmt w:val="lowerLetter"/>
+      <w:lvlText w:val="%2."/>
+      <w:lvlJc w:val="left"/>
+      <w:pPr>
+        <w:ind w:left="1440" w:hanging="360"/>
+      </w:pPr>
+    </w:lvl>
+    <w:lvl w:ilvl="2" w:tplc="0C0A001B" w:tentative="1">
+      <w:start w:val="1"/>
+      <w:numFmt w:val="lowerRoman"/>
+      <w:lvlText w:val="%3."/>
+      <w:lvlJc w:val="right"/>
+      <w:pPr>
+        <w:ind w:left="2160" w:hanging="180"/>
+      </w:pPr>
+    </w:lvl>
+    <w:lvl w:ilvl="3" w:tplc="0C0A000F" w:tentative="1">
+      <w:start w:val="1"/>
+      <w:numFmt w:val="decimal"/>
+      <w:lvlText w:val="%4."/>
+      <w:lvlJc w:val="left"/>
+      <w:pPr>
+        <w:ind w:left="2880" w:hanging="360"/>
+      </w:pPr>
+    </w:lvl>
+    <w:lvl w:ilvl="4" w:tplc="0C0A0019" w:tentative="1">
+      <w:start w:val="1"/>
+      <w:numFmt w:val="lowerLetter"/>
+      <w:lvlText w:val="%5."/>
+      <w:lvlJc w:val="left"/>
+      <w:pPr>
+        <w:ind w:left="3600" w:hanging="360"/>
+      </w:pPr>
+    </w:lvl>
+    <w:lvl w:ilvl="5" w:tplc="0C0A001B" w:tentative="1">
+      <w:start w:val="1"/>
+      <w:numFmt w:val="lowerRoman"/>
+      <w:lvlText w:val="%6."/>
+      <w:lvlJc w:val="right"/>
+      <w:pPr>
+        <w:ind w:left="4320" w:hanging="180"/>
+      </w:pPr>
+    </w:lvl>
+    <w:lvl w:ilvl="6" w:tplc="0C0A000F" w:tentative="1">
+      <w:start w:val="1"/>
+      <w:numFmt w:val="decimal"/>
+      <w:lvlText w:val="%7."/>
+      <w:lvlJc w:val="left"/>
+      <w:pPr>
+        <w:ind w:left="5040" w:hanging="360"/>
+      </w:pPr>
+    </w:lvl>
+    <w:lvl w:ilvl="7" w:tplc="0C0A0019" w:tentative="1">
+      <w:start w:val="1"/>
+      <w:numFmt w:val="lowerLetter"/>
+      <w:lvlText w:val="%8."/>
+      <w:lvlJc w:val="left"/>
+      <w:pPr>
+        <w:ind w:left="5760" w:hanging="360"/>
+      </w:pPr>
+    </w:lvl>
+    <w:lvl w:ilvl="8" w:tplc="0C0A001B" w:tentative="1">
+      <w:start w:val="1"/>
+      <w:numFmt w:val="lowerRoman"/>
+      <w:lvlText w:val="%9."/>
+      <w:lvlJc w:val="right"/>
+      <w:pPr>
+        <w:ind w:left="6480" w:hanging="180"/>
+      </w:pPr>
+    </w:lvl>
+  </w:abstractNum>
+  <w:abstractNum w:abstractNumId="16" w15:restartNumberingAfterBreak="0">
     <w:nsid w:val="70BE0A36"/>
     <w:multiLevelType w:val="hybridMultilevel"/>
     <w:tmpl w:val="39D401F0"/>
@@ -7445,49 +7500,55 @@
     </w:lvl>
   </w:abstractNum>
   <w:num w:numId="1" w16cid:durableId="1443573608">
+    <w:abstractNumId w:val="4"/>
+  </w:num>
+  <w:num w:numId="2" w16cid:durableId="939412731">
+    <w:abstractNumId w:val="2"/>
+  </w:num>
+  <w:num w:numId="3" w16cid:durableId="2100979432">
+    <w:abstractNumId w:val="10"/>
+  </w:num>
+  <w:num w:numId="4" w16cid:durableId="1060207550">
+    <w:abstractNumId w:val="13"/>
+  </w:num>
+  <w:num w:numId="5" w16cid:durableId="1610968805">
+    <w:abstractNumId w:val="16"/>
+  </w:num>
+  <w:num w:numId="6" w16cid:durableId="857811560">
+    <w:abstractNumId w:val="8"/>
+  </w:num>
+  <w:num w:numId="7" w16cid:durableId="112287703">
+    <w:abstractNumId w:val="7"/>
+  </w:num>
+  <w:num w:numId="8" w16cid:durableId="1265189198">
+    <w:abstractNumId w:val="14"/>
+  </w:num>
+  <w:num w:numId="9" w16cid:durableId="267321543">
+    <w:abstractNumId w:val="5"/>
+  </w:num>
+  <w:num w:numId="10" w16cid:durableId="788084931">
+    <w:abstractNumId w:val="11"/>
+  </w:num>
+  <w:num w:numId="11" w16cid:durableId="94831464">
+    <w:abstractNumId w:val="6"/>
+  </w:num>
+  <w:num w:numId="12" w16cid:durableId="70352290">
+    <w:abstractNumId w:val="12"/>
+  </w:num>
+  <w:num w:numId="13" w16cid:durableId="440610546">
+    <w:abstractNumId w:val="9"/>
+  </w:num>
+  <w:num w:numId="14" w16cid:durableId="255866217">
     <w:abstractNumId w:val="3"/>
   </w:num>
-  <w:num w:numId="2" w16cid:durableId="939412731">
+  <w:num w:numId="15" w16cid:durableId="2006282854">
     <w:abstractNumId w:val="1"/>
   </w:num>
-  <w:num w:numId="3" w16cid:durableId="2100979432">
-    <w:abstractNumId w:val="9"/>
+  <w:num w:numId="16" w16cid:durableId="1301419266">
+    <w:abstractNumId w:val="0"/>
   </w:num>
-  <w:num w:numId="4" w16cid:durableId="1060207550">
-    <w:abstractNumId w:val="12"/>
-  </w:num>
-  <w:num w:numId="5" w16cid:durableId="1610968805">
-    <w:abstractNumId w:val="14"/>
-  </w:num>
-  <w:num w:numId="6" w16cid:durableId="857811560">
-    <w:abstractNumId w:val="7"/>
-  </w:num>
-  <w:num w:numId="7" w16cid:durableId="112287703">
-    <w:abstractNumId w:val="6"/>
-  </w:num>
-  <w:num w:numId="8" w16cid:durableId="1265189198">
-    <w:abstractNumId w:val="13"/>
-  </w:num>
-  <w:num w:numId="9" w16cid:durableId="267321543">
-    <w:abstractNumId w:val="4"/>
-  </w:num>
-  <w:num w:numId="10" w16cid:durableId="788084931">
-    <w:abstractNumId w:val="10"/>
-  </w:num>
-  <w:num w:numId="11" w16cid:durableId="94831464">
-    <w:abstractNumId w:val="5"/>
-  </w:num>
-  <w:num w:numId="12" w16cid:durableId="70352290">
-    <w:abstractNumId w:val="11"/>
-  </w:num>
-  <w:num w:numId="13" w16cid:durableId="440610546">
-    <w:abstractNumId w:val="8"/>
-  </w:num>
-  <w:num w:numId="14" w16cid:durableId="255866217">
-    <w:abstractNumId w:val="2"/>
-  </w:num>
-  <w:num w:numId="15" w16cid:durableId="2006282854">
-    <w:abstractNumId w:val="0"/>
+  <w:num w:numId="17" w16cid:durableId="139737027">
+    <w:abstractNumId w:val="15"/>
   </w:num>
 </w:numbering>
 </file>
@@ -7928,6 +7989,7 @@
   <w:style w:type="character" w:default="1" w:styleId="Fuentedeprrafopredeter">
     <w:name w:val="Default Paragraph Font"/>
     <w:uiPriority w:val="1"/>
+    <w:semiHidden/>
     <w:unhideWhenUsed/>
   </w:style>
   <w:style w:type="table" w:default="1" w:styleId="Tablanormal">

</xml_diff>